<commit_message>
Add Progress Tracker spreadsheet
</commit_message>
<xml_diff>
--- a/thesis/Tugas_Akhir/3 Draft Dasar Teori.docx
+++ b/thesis/Tugas_Akhir/3 Draft Dasar Teori.docx
@@ -9649,7 +9649,21 @@
           <w:sz w:val="24"/>
           <w:lang w:val="id-ID" w:eastAsia="id-ID"/>
         </w:rPr>
-        <w:t xml:space="preserve">OpenMC adalah sebuah kode simulasi transpor Monte Carlo untuk neutron dan foton yang dikembangkan oleh komunitas. Kode ini pertama kali dikembangkan oleh anggota </w:t>
+        <w:t>OpenMC adalah sebuah kode simulasi transpor Monte Carlo untuk neutron dan foton yang dikembangkan oleh komunitas.</w:t>
+      </w:r>
+      <w:r>
+        <w:rPr>
+          <w:sz w:val="24"/>
+          <w:lang w:val="id-ID" w:eastAsia="id-ID"/>
+        </w:rPr>
+        <w:t xml:space="preserve"> Program</w:t>
+      </w:r>
+      <w:r>
+        <w:rPr>
+          <w:sz w:val="24"/>
+          <w:lang w:val="id-ID" w:eastAsia="id-ID"/>
+        </w:rPr>
+        <w:t xml:space="preserve"> ini pertama kali dikembangkan oleh anggota </w:t>
       </w:r>
       <w:proofErr w:type="spellStart"/>
       <w:r>
@@ -9865,7 +9879,28 @@
           <w:sz w:val="24"/>
           <w:lang w:val="id-ID" w:eastAsia="id-ID"/>
         </w:rPr>
-        <w:t>. Berbagai universitas, laboratorium, dan organisasi telah berkontribusi terhadap perkembangan OpenMC.</w:t>
+        <w:t xml:space="preserve">. </w:t>
+      </w:r>
+      <w:r>
+        <w:rPr>
+          <w:sz w:val="24"/>
+          <w:lang w:val="id-ID" w:eastAsia="id-ID"/>
+        </w:rPr>
+        <w:t xml:space="preserve">OpenMC bersifat sumber terbuka dan setiap orang dapat berkontribusi untuk memperbarui dan mengembangkan program ini. </w:t>
+      </w:r>
+      <w:r>
+        <w:rPr>
+          <w:sz w:val="24"/>
+          <w:lang w:val="id-ID" w:eastAsia="id-ID"/>
+        </w:rPr>
+        <w:t>Berbagai</w:t>
+      </w:r>
+      <w:r>
+        <w:rPr>
+          <w:sz w:val="24"/>
+          <w:lang w:val="id-ID" w:eastAsia="id-ID"/>
+        </w:rPr>
+        <w:t xml:space="preserve"> universitas, laboratorium, dan organisasi telah berkontribusi terhadap perkembangan OpenMC.</w:t>
       </w:r>
       <w:r>
         <w:rPr>
@@ -10064,7 +10099,15 @@
           <w:sz w:val="24"/>
           <w:lang w:eastAsia="id-ID"/>
         </w:rPr>
-        <w:t xml:space="preserve"> OpenMC </w:t>
+        <w:t xml:space="preserve"> </w:t>
+      </w:r>
+      <w:r>
+        <w:rPr>
+          <w:sz w:val="24"/>
+          <w:lang w:eastAsia="id-ID"/>
+        </w:rPr>
+        <w:lastRenderedPageBreak/>
+        <w:t xml:space="preserve">OpenMC </w:t>
       </w:r>
       <w:r>
         <w:rPr>
@@ -10089,15 +10132,7 @@
           <w:sz w:val="24"/>
           <w:lang w:val="id-ID" w:eastAsia="id-ID"/>
         </w:rPr>
-        <w:t xml:space="preserve">. Data interaksi partikel untuk energi kontinu diambil </w:t>
-      </w:r>
-      <w:r>
-        <w:rPr>
-          <w:sz w:val="24"/>
-          <w:lang w:val="id-ID" w:eastAsia="id-ID"/>
-        </w:rPr>
-        <w:lastRenderedPageBreak/>
-        <w:t xml:space="preserve">berdasarkan format HDF5 bawaan yang dapat digenerasi dari </w:t>
+        <w:t xml:space="preserve">. Data interaksi partikel untuk energi kontinu diambil berdasarkan format HDF5 bawaan yang dapat digenerasi dari </w:t>
       </w:r>
       <w:proofErr w:type="spellStart"/>
       <w:r>
@@ -10505,15 +10540,7 @@
             <w:sz w:val="24"/>
             <w:lang w:val="id-ID" w:eastAsia="en-US"/>
           </w:rPr>
-          <m:t>&lt;</m:t>
-        </m:r>
-        <m:r>
-          <w:rPr>
-            <w:rFonts w:ascii="Cambria Math" w:hAnsi="Cambria Math"/>
-            <w:sz w:val="24"/>
-            <w:lang w:val="id-ID" w:eastAsia="en-US"/>
-          </w:rPr>
-          <m:t>0</m:t>
+          <m:t>&lt;0</m:t>
         </m:r>
       </m:oMath>
       <w:r>
@@ -10578,15 +10605,7 @@
             <w:sz w:val="24"/>
             <w:lang w:val="id-ID" w:eastAsia="en-US"/>
           </w:rPr>
-          <m:t>&gt;</m:t>
-        </m:r>
-        <m:r>
-          <w:rPr>
-            <w:rFonts w:ascii="Cambria Math" w:hAnsi="Cambria Math"/>
-            <w:sz w:val="24"/>
-            <w:lang w:val="id-ID" w:eastAsia="en-US"/>
-          </w:rPr>
-          <m:t>0</m:t>
+          <m:t>&gt;0</m:t>
         </m:r>
       </m:oMath>
       <w:r>
@@ -11069,14 +11088,7 @@
                 <w:sz w:val="24"/>
                 <w:lang w:val="id-ID" w:eastAsia="en-US"/>
               </w:rPr>
-              <w:t xml:space="preserve">Bidang tegak lurus sumbu </w:t>
-            </w:r>
-            <w:r>
-              <w:rPr>
-                <w:sz w:val="24"/>
-                <w:lang w:val="id-ID" w:eastAsia="en-US"/>
-              </w:rPr>
-              <w:t>y</w:t>
+              <w:t>Bidang tegak lurus sumbu y</w:t>
             </w:r>
           </w:p>
         </w:tc>
@@ -11134,15 +11146,7 @@
                   <w:sz w:val="24"/>
                   <w:lang w:val="id-ID" w:eastAsia="en-US"/>
                 </w:rPr>
-                <m:t>y</m:t>
-              </m:r>
-              <m:r>
-                <w:rPr>
-                  <w:rFonts w:ascii="Cambria Math" w:hAnsi="Cambria Math"/>
-                  <w:sz w:val="24"/>
-                  <w:lang w:val="id-ID" w:eastAsia="en-US"/>
-                </w:rPr>
-                <m:t>-</m:t>
+                <m:t>y-</m:t>
               </m:r>
               <m:sSub>
                 <m:sSubPr>
@@ -11269,14 +11273,7 @@
                 <w:sz w:val="24"/>
                 <w:lang w:val="id-ID" w:eastAsia="en-US"/>
               </w:rPr>
-              <w:t xml:space="preserve">Bidang tegak lurus sumbu </w:t>
-            </w:r>
-            <w:r>
-              <w:rPr>
-                <w:sz w:val="24"/>
-                <w:lang w:val="id-ID" w:eastAsia="en-US"/>
-              </w:rPr>
-              <w:t>z</w:t>
+              <w:t>Bidang tegak lurus sumbu z</w:t>
             </w:r>
           </w:p>
         </w:tc>
@@ -11334,15 +11331,7 @@
                   <w:sz w:val="24"/>
                   <w:lang w:val="id-ID" w:eastAsia="en-US"/>
                 </w:rPr>
-                <m:t>z</m:t>
-              </m:r>
-              <m:r>
-                <w:rPr>
-                  <w:rFonts w:ascii="Cambria Math" w:hAnsi="Cambria Math"/>
-                  <w:sz w:val="24"/>
-                  <w:lang w:val="id-ID" w:eastAsia="en-US"/>
-                </w:rPr>
-                <m:t>-</m:t>
+                <m:t>z-</m:t>
               </m:r>
               <m:sSub>
                 <m:sSubPr>
@@ -11469,14 +11458,7 @@
                 <w:sz w:val="24"/>
                 <w:lang w:val="id-ID" w:eastAsia="en-US"/>
               </w:rPr>
-              <w:t xml:space="preserve">Bidang </w:t>
-            </w:r>
-            <w:r>
-              <w:rPr>
-                <w:sz w:val="24"/>
-                <w:lang w:val="id-ID" w:eastAsia="en-US"/>
-              </w:rPr>
-              <w:t>sembarang</w:t>
+              <w:t>Bidang sembarang</w:t>
             </w:r>
           </w:p>
         </w:tc>
@@ -11965,14 +11947,7 @@
                 <w:sz w:val="24"/>
                 <w:lang w:val="id-ID" w:eastAsia="en-US"/>
               </w:rPr>
-              <w:t xml:space="preserve">Silinder tak terbatas sejajar dengan sumbu </w:t>
-            </w:r>
-            <w:r>
-              <w:rPr>
-                <w:sz w:val="24"/>
-                <w:lang w:val="id-ID" w:eastAsia="en-US"/>
-              </w:rPr>
-              <w:t>y</w:t>
+              <w:t>Silinder tak terbatas sejajar dengan sumbu y</w:t>
             </w:r>
           </w:p>
         </w:tc>
@@ -12054,15 +12029,7 @@
                           <w:sz w:val="24"/>
                           <w:lang w:val="id-ID" w:eastAsia="en-US"/>
                         </w:rPr>
-                        <m:t>x</m:t>
-                      </m:r>
-                      <m:r>
-                        <w:rPr>
-                          <w:rFonts w:ascii="Cambria Math" w:hAnsi="Cambria Math"/>
-                          <w:sz w:val="24"/>
-                          <w:lang w:val="id-ID" w:eastAsia="en-US"/>
-                        </w:rPr>
-                        <m:t>-</m:t>
+                        <m:t>x-</m:t>
                       </m:r>
                       <m:sSub>
                         <m:sSubPr>
@@ -12369,14 +12336,7 @@
                 <w:sz w:val="24"/>
                 <w:lang w:val="id-ID" w:eastAsia="en-US"/>
               </w:rPr>
-              <w:t xml:space="preserve">Silinder tak terbatas sejajar dengan sumbu </w:t>
-            </w:r>
-            <w:r>
-              <w:rPr>
-                <w:sz w:val="24"/>
-                <w:lang w:val="id-ID" w:eastAsia="en-US"/>
-              </w:rPr>
-              <w:t>z</w:t>
+              <w:t>Silinder tak terbatas sejajar dengan sumbu z</w:t>
             </w:r>
           </w:p>
         </w:tc>
@@ -12458,15 +12418,7 @@
                           <w:sz w:val="24"/>
                           <w:lang w:val="id-ID" w:eastAsia="en-US"/>
                         </w:rPr>
-                        <m:t>x</m:t>
-                      </m:r>
-                      <m:r>
-                        <w:rPr>
-                          <w:rFonts w:ascii="Cambria Math" w:hAnsi="Cambria Math"/>
-                          <w:sz w:val="24"/>
-                          <w:lang w:val="id-ID" w:eastAsia="en-US"/>
-                        </w:rPr>
-                        <m:t>-</m:t>
+                        <m:t>x-</m:t>
                       </m:r>
                       <m:sSub>
                         <m:sSubPr>
@@ -12552,15 +12504,7 @@
                           <w:sz w:val="24"/>
                           <w:lang w:val="id-ID" w:eastAsia="en-US"/>
                         </w:rPr>
-                        <m:t>y</m:t>
-                      </m:r>
-                      <m:r>
-                        <w:rPr>
-                          <w:rFonts w:ascii="Cambria Math" w:hAnsi="Cambria Math"/>
-                          <w:sz w:val="24"/>
-                          <w:lang w:val="id-ID" w:eastAsia="en-US"/>
-                        </w:rPr>
-                        <m:t>-</m:t>
+                        <m:t>y-</m:t>
                       </m:r>
                       <m:sSub>
                         <m:sSubPr>
@@ -13282,14 +13226,7 @@
                 <w:sz w:val="24"/>
                 <w:lang w:val="id-ID" w:eastAsia="en-US"/>
               </w:rPr>
-              <w:t xml:space="preserve">Kerucut </w:t>
-            </w:r>
-            <w:r>
-              <w:rPr>
-                <w:sz w:val="24"/>
-                <w:lang w:val="id-ID" w:eastAsia="en-US"/>
-              </w:rPr>
-              <w:t>sejajar dengan sumbu x</w:t>
+              <w:t>Kerucut sejajar dengan sumbu x</w:t>
             </w:r>
           </w:p>
         </w:tc>
@@ -13821,14 +13758,7 @@
                 <w:sz w:val="24"/>
                 <w:lang w:val="id-ID" w:eastAsia="en-US"/>
               </w:rPr>
-              <w:t xml:space="preserve">Kerucut sejajar dengan sumbu </w:t>
-            </w:r>
-            <w:r>
-              <w:rPr>
-                <w:sz w:val="24"/>
-                <w:lang w:val="id-ID" w:eastAsia="en-US"/>
-              </w:rPr>
-              <w:t>y</w:t>
+              <w:t>Kerucut sejajar dengan sumbu y</w:t>
             </w:r>
           </w:p>
         </w:tc>
@@ -14367,14 +14297,7 @@
                 <w:sz w:val="24"/>
                 <w:lang w:val="id-ID" w:eastAsia="en-US"/>
               </w:rPr>
-              <w:t xml:space="preserve">Kerucut sejajar dengan sumbu </w:t>
-            </w:r>
-            <w:r>
-              <w:rPr>
-                <w:sz w:val="24"/>
-                <w:lang w:val="id-ID" w:eastAsia="en-US"/>
-              </w:rPr>
-              <w:t>z</w:t>
+              <w:t>Kerucut sejajar dengan sumbu z</w:t>
             </w:r>
           </w:p>
         </w:tc>
@@ -15038,15 +14961,7 @@
                   <w:sz w:val="24"/>
                   <w:lang w:val="id-ID" w:eastAsia="en-US"/>
                 </w:rPr>
-                <m:t>+</m:t>
-              </m:r>
-              <m:r>
-                <w:rPr>
-                  <w:rFonts w:ascii="Cambria Math" w:hAnsi="Cambria Math"/>
-                  <w:sz w:val="24"/>
-                  <w:lang w:val="id-ID" w:eastAsia="en-US"/>
-                </w:rPr>
-                <m:t>C</m:t>
+                <m:t>+C</m:t>
               </m:r>
               <m:sSup>
                 <m:sSupPr>
@@ -15512,6 +15427,8 @@
       </w:r>
       <w:r>
         <w:rPr>
+          <w:sz w:val="24"/>
+          <w:szCs w:val="28"/>
           <w:lang w:val="id-ID" w:eastAsia="en-US"/>
         </w:rPr>
         <w:t xml:space="preserve">OpenMC memungkinkan perhitungan parameter fisik menggunakan </w:t>
@@ -15521,6 +15438,8 @@
         <w:rPr>
           <w:i/>
           <w:iCs/>
+          <w:sz w:val="24"/>
+          <w:szCs w:val="28"/>
           <w:lang w:val="id-ID" w:eastAsia="en-US"/>
         </w:rPr>
         <w:t>Tally</w:t>
@@ -15528,6 +15447,8 @@
       <w:proofErr w:type="spellEnd"/>
       <w:r>
         <w:rPr>
+          <w:sz w:val="24"/>
+          <w:szCs w:val="28"/>
           <w:lang w:val="id-ID" w:eastAsia="en-US"/>
         </w:rPr>
         <w:t xml:space="preserve">. Filosofi </w:t>
@@ -15537,6 +15458,8 @@
         <w:rPr>
           <w:i/>
           <w:iCs/>
+          <w:sz w:val="24"/>
+          <w:szCs w:val="28"/>
           <w:lang w:val="id-ID" w:eastAsia="en-US"/>
         </w:rPr>
         <w:t>tally</w:t>
@@ -15546,24 +15469,32 @@
         <w:rPr>
           <w:i/>
           <w:iCs/>
+          <w:sz w:val="24"/>
+          <w:szCs w:val="28"/>
           <w:lang w:val="id-ID" w:eastAsia="en-US"/>
         </w:rPr>
         <w:t xml:space="preserve"> </w:t>
       </w:r>
       <w:r>
         <w:rPr>
+          <w:sz w:val="24"/>
+          <w:szCs w:val="28"/>
           <w:lang w:val="id-ID" w:eastAsia="en-US"/>
         </w:rPr>
         <w:t xml:space="preserve">pada OpenMC adalah untuk menyediakan fleksibilitas maksimum ketika </w:t>
       </w:r>
       <w:r>
         <w:rPr>
+          <w:sz w:val="24"/>
+          <w:szCs w:val="28"/>
           <w:lang w:val="id-ID" w:eastAsia="en-US"/>
         </w:rPr>
         <w:t>memilih</w:t>
       </w:r>
       <w:r>
         <w:rPr>
+          <w:sz w:val="24"/>
+          <w:szCs w:val="28"/>
           <w:lang w:val="id-ID" w:eastAsia="en-US"/>
         </w:rPr>
         <w:t xml:space="preserve"> </w:t>
@@ -15573,6 +15504,8 @@
         <w:rPr>
           <w:i/>
           <w:iCs/>
+          <w:sz w:val="24"/>
+          <w:szCs w:val="28"/>
           <w:lang w:val="id-ID" w:eastAsia="en-US"/>
         </w:rPr>
         <w:t>tally</w:t>
@@ -15582,12 +15515,16 @@
         <w:rPr>
           <w:i/>
           <w:iCs/>
+          <w:sz w:val="24"/>
+          <w:szCs w:val="28"/>
           <w:lang w:val="id-ID" w:eastAsia="en-US"/>
         </w:rPr>
         <w:t xml:space="preserve"> </w:t>
       </w:r>
       <w:r>
         <w:rPr>
+          <w:sz w:val="24"/>
+          <w:szCs w:val="28"/>
           <w:lang w:val="id-ID" w:eastAsia="en-US"/>
         </w:rPr>
         <w:t xml:space="preserve">bersamaan dengan dukungan </w:t>
@@ -15595,6 +15532,8 @@
       <w:proofErr w:type="spellStart"/>
       <w:r>
         <w:rPr>
+          <w:sz w:val="24"/>
+          <w:szCs w:val="28"/>
           <w:lang w:val="id-ID" w:eastAsia="en-US"/>
         </w:rPr>
         <w:t>skalabilitas</w:t>
@@ -15602,24 +15541,32 @@
       <w:proofErr w:type="spellEnd"/>
       <w:r>
         <w:rPr>
+          <w:sz w:val="24"/>
+          <w:szCs w:val="28"/>
           <w:lang w:val="id-ID" w:eastAsia="en-US"/>
         </w:rPr>
         <w:t xml:space="preserve"> </w:t>
       </w:r>
       <w:r>
         <w:rPr>
+          <w:sz w:val="24"/>
+          <w:szCs w:val="28"/>
           <w:lang w:val="id-ID"/>
         </w:rPr>
         <w:fldChar w:fldCharType="begin" w:fldLock="1"/>
       </w:r>
       <w:r>
         <w:rPr>
+          <w:sz w:val="24"/>
+          <w:szCs w:val="28"/>
           <w:lang w:val="id-ID"/>
         </w:rPr>
         <w:instrText>ADDIN CSL_CITATION {"citationItems":[{"id":"ITEM-1","itemData":{"URL":"https://docs.openmc.org/en/stable/index.html","accessed":{"date-parts":[["2021","9","3"]]},"author":[{"dropping-particle":"","family":"Massachusetts Institute of Technology and OpenMC contributors","given":"","non-dropping-particle":"","parse-names":false,"suffix":""}],"container-title":"The OpenMC Monte Carlo Code","id":"ITEM-1","issued":{"date-parts":[["2021"]]},"title":"The OpenMC Monte Carlo Code","type":"webpage"},"uris":["http://www.mendeley.com/documents/?uuid=aa39d701-41ed-491f-99c3-554e3be3c441"]}],"mendeley":{"formattedCitation":"[8]","plainTextFormattedCitation":"[8]","previouslyFormattedCitation":"[8]"},"properties":{"noteIndex":0},"schema":"https://github.com/citation-style-language/schema/raw/master/csl-citation.json"}</w:instrText>
       </w:r>
       <w:r>
         <w:rPr>
+          <w:sz w:val="24"/>
+          <w:szCs w:val="28"/>
           <w:lang w:val="id-ID"/>
         </w:rPr>
         <w:fldChar w:fldCharType="separate"/>
@@ -15627,18 +15574,24 @@
       <w:r>
         <w:rPr>
           <w:noProof/>
+          <w:sz w:val="24"/>
+          <w:szCs w:val="28"/>
           <w:lang w:val="id-ID"/>
         </w:rPr>
         <w:t>[8]</w:t>
       </w:r>
       <w:r>
         <w:rPr>
+          <w:sz w:val="24"/>
+          <w:szCs w:val="28"/>
           <w:lang w:val="id-ID"/>
         </w:rPr>
         <w:fldChar w:fldCharType="end"/>
       </w:r>
       <w:r>
         <w:rPr>
+          <w:sz w:val="24"/>
+          <w:szCs w:val="28"/>
           <w:lang w:val="id-ID" w:eastAsia="en-US"/>
         </w:rPr>
         <w:t xml:space="preserve">. Berbagai </w:t>
@@ -15648,6 +15601,8 @@
         <w:rPr>
           <w:i/>
           <w:iCs/>
+          <w:sz w:val="24"/>
+          <w:szCs w:val="28"/>
           <w:lang w:val="id-ID" w:eastAsia="en-US"/>
         </w:rPr>
         <w:t>tally</w:t>
@@ -15657,12 +15612,16 @@
         <w:rPr>
           <w:i/>
           <w:iCs/>
+          <w:sz w:val="24"/>
+          <w:szCs w:val="28"/>
           <w:lang w:val="id-ID" w:eastAsia="en-US"/>
         </w:rPr>
         <w:t xml:space="preserve"> </w:t>
       </w:r>
       <w:r>
         <w:rPr>
+          <w:sz w:val="24"/>
+          <w:szCs w:val="28"/>
           <w:lang w:val="id-ID" w:eastAsia="en-US"/>
         </w:rPr>
         <w:t>pada simulasi Monte Carlo dapat dituliskan menggunakan persamaan berikut:</w:t>
@@ -15721,15 +15680,7 @@
                     <w:sz w:val="24"/>
                     <w:lang w:val="id-ID" w:eastAsia="en-US"/>
                   </w:rPr>
-                  <m:t>X</m:t>
-                </m:r>
-                <m:r>
-                  <w:rPr>
-                    <w:rFonts w:ascii="Cambria Math" w:hAnsi="Cambria Math"/>
-                    <w:sz w:val="24"/>
-                    <w:lang w:val="id-ID" w:eastAsia="en-US"/>
-                  </w:rPr>
-                  <m:t>=</m:t>
+                  <m:t>X=</m:t>
                 </m:r>
                 <m:limLow>
                   <m:limLowPr>
@@ -15761,15 +15712,7 @@
                             <w:sz w:val="24"/>
                             <w:lang w:val="id-ID" w:eastAsia="en-US"/>
                           </w:rPr>
-                          <m:t>∫</m:t>
-                        </m:r>
-                        <m:r>
-                          <w:rPr>
-                            <w:rFonts w:ascii="Cambria Math" w:hAnsi="Cambria Math"/>
-                            <w:sz w:val="24"/>
-                            <w:lang w:val="id-ID" w:eastAsia="en-US"/>
-                          </w:rPr>
-                          <m:t>dr∫d</m:t>
+                          <m:t>∫dr∫d</m:t>
                         </m:r>
                         <m:r>
                           <m:rPr>
@@ -15924,15 +15867,7 @@
                     <w:sz w:val="24"/>
                     <w:lang w:val="id-ID" w:eastAsia="en-US"/>
                   </w:rPr>
-                  <m:t>,E)</m:t>
-                </m:r>
-                <m:r>
-                  <w:rPr>
-                    <w:rFonts w:ascii="Cambria Math" w:hAnsi="Cambria Math"/>
-                    <w:sz w:val="24"/>
-                    <w:lang w:val="id-ID" w:eastAsia="en-US"/>
-                  </w:rPr>
-                  <m:t xml:space="preserve"> </m:t>
+                  <m:t xml:space="preserve">,E) </m:t>
                 </m:r>
               </m:oMath>
             </m:oMathPara>
@@ -16058,11 +15993,20 @@
           <w:lang w:val="id-ID" w:eastAsia="en-US"/>
         </w:rPr>
         <w:tab/>
+      </w:r>
+      <w:r>
+        <w:rPr>
+          <w:sz w:val="24"/>
+          <w:szCs w:val="28"/>
+          <w:lang w:val="id-ID" w:eastAsia="en-US"/>
+        </w:rPr>
         <w:t xml:space="preserve">Untuk menggunakan </w:t>
       </w:r>
       <w:proofErr w:type="spellStart"/>
       <w:r>
         <w:rPr>
+          <w:sz w:val="24"/>
+          <w:szCs w:val="28"/>
           <w:lang w:val="id-ID" w:eastAsia="en-US"/>
         </w:rPr>
         <w:t>tally</w:t>
@@ -16070,12 +16014,16 @@
       <w:proofErr w:type="spellEnd"/>
       <w:r>
         <w:rPr>
+          <w:sz w:val="24"/>
+          <w:szCs w:val="28"/>
           <w:lang w:val="id-ID" w:eastAsia="en-US"/>
         </w:rPr>
         <w:t xml:space="preserve"> diperlukan informasi filter untuk menentukan daerah ruang fase dan rentang energi dan fungsi skor yang akan digunakan.</w:t>
       </w:r>
       <w:r>
         <w:rPr>
+          <w:sz w:val="24"/>
+          <w:szCs w:val="28"/>
           <w:lang w:val="id-ID" w:eastAsia="en-US"/>
         </w:rPr>
         <w:t xml:space="preserve"> OpenMC menyediakan fungsi – fungsi berikut yang dapat digunakan sebagai skor </w:t>
@@ -16085,6 +16033,8 @@
         <w:rPr>
           <w:i/>
           <w:iCs/>
+          <w:sz w:val="24"/>
+          <w:szCs w:val="28"/>
           <w:lang w:val="id-ID" w:eastAsia="en-US"/>
         </w:rPr>
         <w:t>tally</w:t>
@@ -16092,6 +16042,8 @@
       <w:proofErr w:type="spellEnd"/>
       <w:r>
         <w:rPr>
+          <w:sz w:val="24"/>
+          <w:szCs w:val="28"/>
           <w:lang w:val="id-ID" w:eastAsia="en-US"/>
         </w:rPr>
         <w:t>: fluks, laju reaksi total, laju reaksi hamburan, produksi neutron dari hamburan, momen hamburan tinggi, laju reaksi (</w:t>
@@ -16099,6 +16051,8 @@
       <w:proofErr w:type="spellStart"/>
       <w:r>
         <w:rPr>
+          <w:sz w:val="24"/>
+          <w:szCs w:val="28"/>
           <w:lang w:val="id-ID" w:eastAsia="en-US"/>
         </w:rPr>
         <w:t>n,xn</w:t>
@@ -16106,6 +16060,8 @@
       <w:proofErr w:type="spellEnd"/>
       <w:r>
         <w:rPr>
+          <w:sz w:val="24"/>
+          <w:szCs w:val="28"/>
           <w:lang w:val="id-ID" w:eastAsia="en-US"/>
         </w:rPr>
         <w:t xml:space="preserve">), laju reaksi absorpsi, laju reaksi fisi, laju produksi neutron dari fisi, dan arus permukaan. Variabel – variabel berikut dapat digunakan sebagai filter </w:t>
@@ -16115,6 +16071,8 @@
         <w:rPr>
           <w:i/>
           <w:iCs/>
+          <w:sz w:val="24"/>
+          <w:szCs w:val="28"/>
           <w:lang w:val="id-ID" w:eastAsia="en-US"/>
         </w:rPr>
         <w:t>tally</w:t>
@@ -16122,6 +16080,8 @@
       <w:proofErr w:type="spellEnd"/>
       <w:r>
         <w:rPr>
+          <w:sz w:val="24"/>
+          <w:szCs w:val="28"/>
           <w:lang w:val="id-ID" w:eastAsia="en-US"/>
         </w:rPr>
         <w:t xml:space="preserve">: semesta, material, sel, sel kelahiran (partikel), permukaan, </w:t>
@@ -16131,6 +16091,8 @@
         <w:rPr>
           <w:i/>
           <w:iCs/>
+          <w:sz w:val="24"/>
+          <w:szCs w:val="28"/>
           <w:lang w:val="id-ID" w:eastAsia="en-US"/>
         </w:rPr>
         <w:t>mesh</w:t>
@@ -16138,6 +16100,8 @@
       <w:proofErr w:type="spellEnd"/>
       <w:r>
         <w:rPr>
+          <w:sz w:val="24"/>
+          <w:szCs w:val="28"/>
           <w:lang w:val="id-ID" w:eastAsia="en-US"/>
         </w:rPr>
         <w:t>, energi sebelum tumbukan, energi setelah tumbukan, sudut polar, sudut azimut, dan kosinus perubahan sudut akibat hamburan.</w:t>
@@ -16221,11 +16185,705 @@
     <w:p>
       <w:pPr>
         <w:rPr>
+          <w:sz w:val="24"/>
+          <w:szCs w:val="28"/>
           <w:lang w:val="id-ID" w:eastAsia="en-US"/>
         </w:rPr>
       </w:pPr>
       <w:r>
         <w:rPr>
+          <w:lang w:val="id-ID" w:eastAsia="en-US"/>
+        </w:rPr>
+        <w:tab/>
+      </w:r>
+      <w:proofErr w:type="spellStart"/>
+      <w:r>
+        <w:rPr>
+          <w:sz w:val="24"/>
+          <w:szCs w:val="28"/>
+          <w:lang w:val="id-ID" w:eastAsia="en-US"/>
+        </w:rPr>
+        <w:t>Paramak</w:t>
+      </w:r>
+      <w:proofErr w:type="spellEnd"/>
+      <w:r>
+        <w:rPr>
+          <w:sz w:val="24"/>
+          <w:szCs w:val="28"/>
+          <w:lang w:val="id-ID" w:eastAsia="en-US"/>
+        </w:rPr>
+        <w:t xml:space="preserve"> merupakan paket python</w:t>
+      </w:r>
+      <w:r>
+        <w:rPr>
+          <w:sz w:val="24"/>
+          <w:szCs w:val="28"/>
+          <w:lang w:val="id-ID"/>
+        </w:rPr>
+        <w:t xml:space="preserve"> </w:t>
+      </w:r>
+      <w:r>
+        <w:rPr>
+          <w:sz w:val="24"/>
+          <w:szCs w:val="28"/>
+          <w:lang w:val="id-ID" w:eastAsia="en-US"/>
+        </w:rPr>
+        <w:t>sumber terbuka</w:t>
+      </w:r>
+      <w:r>
+        <w:rPr>
+          <w:sz w:val="24"/>
+          <w:szCs w:val="28"/>
+          <w:lang w:val="id-ID" w:eastAsia="en-US"/>
+        </w:rPr>
+        <w:t xml:space="preserve"> untuk membuat model 3D CAD reaktor fusi nuklir. </w:t>
+      </w:r>
+      <w:r>
+        <w:rPr>
+          <w:sz w:val="24"/>
+          <w:szCs w:val="28"/>
+          <w:lang w:val="id-ID" w:eastAsia="en-US"/>
+        </w:rPr>
+        <w:t xml:space="preserve">Paket ini pertama kali dikembangkan oleh Jonathan </w:t>
+      </w:r>
+      <w:proofErr w:type="spellStart"/>
+      <w:r>
+        <w:rPr>
+          <w:sz w:val="24"/>
+          <w:szCs w:val="28"/>
+          <w:lang w:val="id-ID" w:eastAsia="en-US"/>
+        </w:rPr>
+        <w:t>Shimwell</w:t>
+      </w:r>
+      <w:proofErr w:type="spellEnd"/>
+      <w:r>
+        <w:rPr>
+          <w:sz w:val="24"/>
+          <w:szCs w:val="28"/>
+          <w:lang w:val="id-ID" w:eastAsia="en-US"/>
+        </w:rPr>
+        <w:t xml:space="preserve">. Perkembangan kode </w:t>
+      </w:r>
+      <w:proofErr w:type="spellStart"/>
+      <w:r>
+        <w:rPr>
+          <w:sz w:val="24"/>
+          <w:szCs w:val="28"/>
+          <w:lang w:val="id-ID" w:eastAsia="en-US"/>
+        </w:rPr>
+        <w:t>Paramak</w:t>
+      </w:r>
+      <w:proofErr w:type="spellEnd"/>
+      <w:r>
+        <w:rPr>
+          <w:sz w:val="24"/>
+          <w:szCs w:val="28"/>
+          <w:lang w:val="id-ID" w:eastAsia="en-US"/>
+        </w:rPr>
+        <w:t xml:space="preserve"> telah di ulas secara internal oleh tim Riset Insinyur Perangkat Lunak </w:t>
+      </w:r>
+      <w:r>
+        <w:rPr>
+          <w:i/>
+          <w:iCs/>
+          <w:sz w:val="24"/>
+          <w:szCs w:val="28"/>
+          <w:lang w:val="id-ID" w:eastAsia="en-US"/>
+        </w:rPr>
+        <w:t xml:space="preserve">United </w:t>
+      </w:r>
+      <w:proofErr w:type="spellStart"/>
+      <w:r>
+        <w:rPr>
+          <w:i/>
+          <w:iCs/>
+          <w:sz w:val="24"/>
+          <w:szCs w:val="28"/>
+          <w:lang w:val="id-ID" w:eastAsia="en-US"/>
+        </w:rPr>
+        <w:t>Kingdom</w:t>
+      </w:r>
+      <w:proofErr w:type="spellEnd"/>
+      <w:r>
+        <w:rPr>
+          <w:i/>
+          <w:iCs/>
+          <w:sz w:val="24"/>
+          <w:szCs w:val="28"/>
+          <w:lang w:val="id-ID" w:eastAsia="en-US"/>
+        </w:rPr>
+        <w:t xml:space="preserve"> </w:t>
+      </w:r>
+      <w:proofErr w:type="spellStart"/>
+      <w:r>
+        <w:rPr>
+          <w:i/>
+          <w:iCs/>
+          <w:sz w:val="24"/>
+          <w:szCs w:val="28"/>
+          <w:lang w:val="id-ID" w:eastAsia="en-US"/>
+        </w:rPr>
+        <w:t>Atomic</w:t>
+      </w:r>
+      <w:proofErr w:type="spellEnd"/>
+      <w:r>
+        <w:rPr>
+          <w:i/>
+          <w:iCs/>
+          <w:sz w:val="24"/>
+          <w:szCs w:val="28"/>
+          <w:lang w:val="id-ID" w:eastAsia="en-US"/>
+        </w:rPr>
+        <w:t xml:space="preserve"> Energy </w:t>
+      </w:r>
+      <w:proofErr w:type="spellStart"/>
+      <w:r>
+        <w:rPr>
+          <w:i/>
+          <w:iCs/>
+          <w:sz w:val="24"/>
+          <w:szCs w:val="28"/>
+          <w:lang w:val="id-ID" w:eastAsia="en-US"/>
+        </w:rPr>
+        <w:t>Authority</w:t>
+      </w:r>
+      <w:proofErr w:type="spellEnd"/>
+      <w:r>
+        <w:rPr>
+          <w:sz w:val="24"/>
+          <w:szCs w:val="28"/>
+          <w:lang w:val="id-ID" w:eastAsia="en-US"/>
+        </w:rPr>
+        <w:t xml:space="preserve"> (UKAEA) dan oleh perusahaan eksternal </w:t>
+      </w:r>
+      <w:proofErr w:type="spellStart"/>
+      <w:r>
+        <w:rPr>
+          <w:sz w:val="24"/>
+          <w:szCs w:val="28"/>
+          <w:lang w:val="id-ID" w:eastAsia="en-US"/>
+        </w:rPr>
+        <w:t>PullRequest</w:t>
+      </w:r>
+      <w:proofErr w:type="spellEnd"/>
+      <w:r>
+        <w:rPr>
+          <w:sz w:val="24"/>
+          <w:szCs w:val="28"/>
+          <w:lang w:val="id-ID" w:eastAsia="en-US"/>
+        </w:rPr>
+        <w:t xml:space="preserve"> </w:t>
+      </w:r>
+      <w:r>
+        <w:rPr>
+          <w:sz w:val="24"/>
+          <w:szCs w:val="28"/>
+          <w:lang w:val="id-ID" w:eastAsia="en-US"/>
+        </w:rPr>
+        <w:fldChar w:fldCharType="begin" w:fldLock="1"/>
+      </w:r>
+      <w:r>
+        <w:rPr>
+          <w:sz w:val="24"/>
+          <w:szCs w:val="28"/>
+          <w:lang w:val="id-ID" w:eastAsia="en-US"/>
+        </w:rPr>
+        <w:instrText>ADDIN CSL_CITATION {"citationItems":[{"id":"ITEM-1","itemData":{"DOI":"10.12688/f1000research.28224.1","ISSN":"1759796X","PMID":"33815763","abstract":"During the conceptual design process of fusion reactors it is useful to rapidly prototype different design concepts and assess their suitability against a range of high level requirements. Rapid prototyping allows the 'fail early' mantra of other fields to be applied to engineering design. Furthermore, the rapid generation of low fidelity analysis allows fast exploration of design space, which enables better decisions to be made during concept selection and the detailed design phase. The Paramak is an open-source tool that aims to provide automated parameter driven 3D CAD models for fusion reactor components and magnetic fusion reactors. The geometry produced is compatible with several analysis workflows and this allows iterative automated model building and analysis to help steer the design concept optimisation process. The Paramak uses CadQuery 2 to create the 3D CAD model. The Paramak framework is used to create a few example reactor configurations including: a spherical reactor, a regular large radius tokamak and a compact submersion tank reactor. Input parameters for the various reactors that the Paramak can generate generally fall into three categories: continuous ranges such as blanket thickness, integer ranges such as number of toroidal field coils and categorical parameters such as type of divertor. The Paramak facilitates parameter studies where users can investigate the impact of input design parameters on the reactor performance. The use of modern software practices allows the geometry to be continuously tested in analysis workflows to ensure it is fit for purpose. The generation of output metrics from input parameters lends itself to the use of data science and machine learning approaches in order to steer the design. The Paramak provides rapid construction of analysis ready CAD in a manner that allows the designer to save time when exploring the design space for design studies and facilitate automated generative design.","author":[{"dropping-particle":"","family":"Shimwell","given":"Jonathan","non-dropping-particle":"","parse-names":false,"suffix":""},{"dropping-particle":"","family":"Billingsley","given":"John","non-dropping-particle":"","parse-names":false,"suffix":""},{"dropping-particle":"","family":"Delaporte-Mathurin","given":"Rémi","non-dropping-particle":"","parse-names":false,"suffix":""},{"dropping-particle":"","family":"Morbey","given":"Declan","non-dropping-particle":"","parse-names":false,"suffix":""},{"dropping-particle":"","family":"Bluteau","given":"Matthew","non-dropping-particle":"","parse-names":false,"suffix":""},{"dropping-particle":"","family":"Shriwise","given":"Patrick","non-dropping-particle":"","parse-names":false,"suffix":""},{"dropping-particle":"","family":"Davis","given":"Andrew","non-dropping-particle":"","parse-names":false,"suffix":""}],"container-title":"F1000Research","id":"ITEM-1","issued":{"date-parts":[["2021"]]},"title":"The Paramak: Automated parametric geometry construction for fusion reactor designs.","type":"article-journal","volume":"10"},"uris":["http://www.mendeley.com/documents/?uuid=ea1b762a-7d86-4c2b-99a8-5056988042cb"]}],"mendeley":{"formattedCitation":"[9]","plainTextFormattedCitation":"[9]","previouslyFormattedCitation":"[9]"},"properties":{"noteIndex":0},"schema":"https://github.com/citation-style-language/schema/raw/master/csl-citation.json"}</w:instrText>
+      </w:r>
+      <w:r>
+        <w:rPr>
+          <w:sz w:val="24"/>
+          <w:szCs w:val="28"/>
+          <w:lang w:val="id-ID" w:eastAsia="en-US"/>
+        </w:rPr>
+        <w:fldChar w:fldCharType="separate"/>
+      </w:r>
+      <w:r>
+        <w:rPr>
+          <w:noProof/>
+          <w:sz w:val="24"/>
+          <w:szCs w:val="28"/>
+          <w:lang w:val="id-ID" w:eastAsia="en-US"/>
+        </w:rPr>
+        <w:t>[9]</w:t>
+      </w:r>
+      <w:r>
+        <w:rPr>
+          <w:sz w:val="24"/>
+          <w:szCs w:val="28"/>
+          <w:lang w:val="id-ID" w:eastAsia="en-US"/>
+        </w:rPr>
+        <w:fldChar w:fldCharType="end"/>
+      </w:r>
+      <w:r>
+        <w:rPr>
+          <w:sz w:val="24"/>
+          <w:szCs w:val="28"/>
+          <w:lang w:val="id-ID" w:eastAsia="en-US"/>
+        </w:rPr>
+        <w:t xml:space="preserve">. Tujuan </w:t>
+      </w:r>
+      <w:proofErr w:type="spellStart"/>
+      <w:r>
+        <w:rPr>
+          <w:sz w:val="24"/>
+          <w:szCs w:val="28"/>
+          <w:lang w:val="id-ID" w:eastAsia="en-US"/>
+        </w:rPr>
+        <w:t>Paramak</w:t>
+      </w:r>
+      <w:proofErr w:type="spellEnd"/>
+      <w:r>
+        <w:rPr>
+          <w:sz w:val="24"/>
+          <w:szCs w:val="28"/>
+          <w:lang w:val="id-ID" w:eastAsia="en-US"/>
+        </w:rPr>
+        <w:t xml:space="preserve"> adalah untuk </w:t>
+      </w:r>
+      <w:r>
+        <w:rPr>
+          <w:sz w:val="24"/>
+          <w:szCs w:val="28"/>
+          <w:lang w:val="id-ID" w:eastAsia="en-US"/>
+        </w:rPr>
+        <w:lastRenderedPageBreak/>
+        <w:t xml:space="preserve">menyediakan geometri untuk studi parameter reaktor fusi nuklir. Geometri dari </w:t>
+      </w:r>
+      <w:proofErr w:type="spellStart"/>
+      <w:r>
+        <w:rPr>
+          <w:sz w:val="24"/>
+          <w:szCs w:val="28"/>
+          <w:lang w:val="id-ID" w:eastAsia="en-US"/>
+        </w:rPr>
+        <w:t>Paramak</w:t>
+      </w:r>
+      <w:proofErr w:type="spellEnd"/>
+      <w:r>
+        <w:rPr>
+          <w:sz w:val="24"/>
+          <w:szCs w:val="28"/>
+          <w:lang w:val="id-ID" w:eastAsia="en-US"/>
+        </w:rPr>
+        <w:t xml:space="preserve"> dapat digunakan untuk pembelajaran dan rekayasa neutronik karena dokumen CAD dapat secara </w:t>
+      </w:r>
+      <w:r>
+        <w:rPr>
+          <w:sz w:val="24"/>
+          <w:szCs w:val="28"/>
+          <w:lang w:val="id-ID" w:eastAsia="en-US"/>
+        </w:rPr>
+        <w:t>otomatis</w:t>
+      </w:r>
+      <w:r>
+        <w:rPr>
+          <w:sz w:val="24"/>
+          <w:szCs w:val="28"/>
+          <w:lang w:val="id-ID" w:eastAsia="en-US"/>
+        </w:rPr>
+        <w:t xml:space="preserve"> dikonversi menjadi </w:t>
+      </w:r>
+      <w:r>
+        <w:rPr>
+          <w:sz w:val="24"/>
+          <w:szCs w:val="28"/>
+          <w:lang w:val="id-ID" w:eastAsia="en-US"/>
+        </w:rPr>
+        <w:t>model neutronik DAGMC.</w:t>
+      </w:r>
+    </w:p>
+    <w:p>
+      <w:pPr>
+        <w:rPr>
+          <w:sz w:val="24"/>
+          <w:szCs w:val="28"/>
+          <w:lang w:val="id-ID" w:eastAsia="en-US"/>
+        </w:rPr>
+      </w:pPr>
+      <w:r>
+        <w:rPr>
+          <w:sz w:val="24"/>
+          <w:szCs w:val="28"/>
+          <w:lang w:val="id-ID" w:eastAsia="en-US"/>
+        </w:rPr>
+        <w:tab/>
+        <w:t xml:space="preserve">Secara umum </w:t>
+      </w:r>
+      <w:proofErr w:type="spellStart"/>
+      <w:r>
+        <w:rPr>
+          <w:sz w:val="24"/>
+          <w:szCs w:val="28"/>
+          <w:lang w:val="id-ID" w:eastAsia="en-US"/>
+        </w:rPr>
+        <w:t>Paramak</w:t>
+      </w:r>
+      <w:proofErr w:type="spellEnd"/>
+      <w:r>
+        <w:rPr>
+          <w:sz w:val="24"/>
+          <w:szCs w:val="28"/>
+          <w:lang w:val="id-ID" w:eastAsia="en-US"/>
+        </w:rPr>
+        <w:t xml:space="preserve"> bekerja dengan cara membaca argumen masukan dan membentuk objek 3D. </w:t>
+      </w:r>
+      <w:proofErr w:type="spellStart"/>
+      <w:r>
+        <w:rPr>
+          <w:sz w:val="24"/>
+          <w:szCs w:val="28"/>
+          <w:lang w:val="id-ID" w:eastAsia="en-US"/>
+        </w:rPr>
+        <w:t>Paramak</w:t>
+      </w:r>
+      <w:proofErr w:type="spellEnd"/>
+      <w:r>
+        <w:rPr>
+          <w:sz w:val="24"/>
+          <w:szCs w:val="28"/>
+          <w:lang w:val="id-ID" w:eastAsia="en-US"/>
+        </w:rPr>
+        <w:t xml:space="preserve"> terdiri dari tiga kelas utama: </w:t>
+      </w:r>
+      <w:proofErr w:type="spellStart"/>
+      <w:r>
+        <w:rPr>
+          <w:i/>
+          <w:iCs/>
+          <w:sz w:val="24"/>
+          <w:szCs w:val="28"/>
+          <w:lang w:val="id-ID" w:eastAsia="en-US"/>
+        </w:rPr>
+        <w:t>Shapes</w:t>
+      </w:r>
+      <w:proofErr w:type="spellEnd"/>
+      <w:r>
+        <w:rPr>
+          <w:i/>
+          <w:iCs/>
+          <w:sz w:val="24"/>
+          <w:szCs w:val="28"/>
+          <w:lang w:val="id-ID" w:eastAsia="en-US"/>
+        </w:rPr>
+        <w:t xml:space="preserve">, </w:t>
+      </w:r>
+      <w:proofErr w:type="spellStart"/>
+      <w:r>
+        <w:rPr>
+          <w:i/>
+          <w:iCs/>
+          <w:sz w:val="24"/>
+          <w:szCs w:val="28"/>
+          <w:lang w:val="id-ID" w:eastAsia="en-US"/>
+        </w:rPr>
+        <w:t>Components</w:t>
+      </w:r>
+      <w:proofErr w:type="spellEnd"/>
+      <w:r>
+        <w:rPr>
+          <w:i/>
+          <w:iCs/>
+          <w:sz w:val="24"/>
+          <w:szCs w:val="28"/>
+          <w:lang w:val="id-ID" w:eastAsia="en-US"/>
+        </w:rPr>
+        <w:t xml:space="preserve">, </w:t>
+      </w:r>
+      <w:r>
+        <w:rPr>
+          <w:sz w:val="24"/>
+          <w:szCs w:val="28"/>
+          <w:lang w:val="id-ID" w:eastAsia="en-US"/>
+        </w:rPr>
+        <w:t xml:space="preserve">dan </w:t>
+      </w:r>
+      <w:proofErr w:type="spellStart"/>
+      <w:r>
+        <w:rPr>
+          <w:i/>
+          <w:iCs/>
+          <w:sz w:val="24"/>
+          <w:szCs w:val="28"/>
+          <w:lang w:val="id-ID" w:eastAsia="en-US"/>
+        </w:rPr>
+        <w:t>Reactors</w:t>
+      </w:r>
+      <w:proofErr w:type="spellEnd"/>
+      <w:r>
+        <w:rPr>
+          <w:sz w:val="24"/>
+          <w:szCs w:val="28"/>
+          <w:lang w:val="id-ID" w:eastAsia="en-US"/>
+        </w:rPr>
+        <w:t xml:space="preserve">. Kelas </w:t>
+      </w:r>
+      <w:proofErr w:type="spellStart"/>
+      <w:r>
+        <w:rPr>
+          <w:i/>
+          <w:iCs/>
+          <w:sz w:val="24"/>
+          <w:szCs w:val="28"/>
+          <w:lang w:val="id-ID" w:eastAsia="en-US"/>
+        </w:rPr>
+        <w:t>Shapes</w:t>
+      </w:r>
+      <w:proofErr w:type="spellEnd"/>
+      <w:r>
+        <w:rPr>
+          <w:sz w:val="24"/>
+          <w:szCs w:val="28"/>
+          <w:lang w:val="id-ID" w:eastAsia="en-US"/>
+        </w:rPr>
+        <w:t xml:space="preserve"> merupakan kelas dengan paling sederhana yang tersedia dalam </w:t>
+      </w:r>
+      <w:proofErr w:type="spellStart"/>
+      <w:r>
+        <w:rPr>
+          <w:sz w:val="24"/>
+          <w:szCs w:val="28"/>
+          <w:lang w:val="id-ID" w:eastAsia="en-US"/>
+        </w:rPr>
+        <w:t>Parmak</w:t>
+      </w:r>
+      <w:proofErr w:type="spellEnd"/>
+      <w:r>
+        <w:rPr>
+          <w:sz w:val="24"/>
+          <w:szCs w:val="28"/>
+          <w:lang w:val="id-ID" w:eastAsia="en-US"/>
+        </w:rPr>
+        <w:t xml:space="preserve">. Untuk membuat </w:t>
+      </w:r>
+      <w:proofErr w:type="spellStart"/>
+      <w:r>
+        <w:rPr>
+          <w:i/>
+          <w:iCs/>
+          <w:sz w:val="24"/>
+          <w:szCs w:val="28"/>
+          <w:lang w:val="id-ID" w:eastAsia="en-US"/>
+        </w:rPr>
+        <w:t>Shapes</w:t>
+      </w:r>
+      <w:proofErr w:type="spellEnd"/>
+      <w:r>
+        <w:rPr>
+          <w:sz w:val="24"/>
+          <w:szCs w:val="28"/>
+          <w:lang w:val="id-ID" w:eastAsia="en-US"/>
+        </w:rPr>
+        <w:t xml:space="preserve"> dibutuhkan koordinat titik</w:t>
+      </w:r>
+      <w:r>
+        <w:rPr>
+          <w:sz w:val="24"/>
+          <w:szCs w:val="28"/>
+          <w:lang w:val="id-ID" w:eastAsia="en-US"/>
+        </w:rPr>
+        <w:t xml:space="preserve"> – titik</w:t>
+      </w:r>
+      <w:r>
+        <w:rPr>
+          <w:sz w:val="24"/>
+          <w:szCs w:val="28"/>
+          <w:lang w:val="id-ID" w:eastAsia="en-US"/>
+        </w:rPr>
+        <w:t xml:space="preserve"> </w:t>
+      </w:r>
+      <w:r>
+        <w:rPr>
+          <w:sz w:val="24"/>
+          <w:szCs w:val="28"/>
+          <w:lang w:val="id-ID" w:eastAsia="en-US"/>
+        </w:rPr>
+        <w:t xml:space="preserve">2D </w:t>
+      </w:r>
+      <w:r>
+        <w:rPr>
+          <w:sz w:val="24"/>
+          <w:szCs w:val="28"/>
+          <w:lang w:val="id-ID" w:eastAsia="en-US"/>
+        </w:rPr>
+        <w:t>yang akan dihubungkan menggunakan garis lurus</w:t>
+      </w:r>
+      <w:r>
+        <w:rPr>
+          <w:sz w:val="24"/>
+          <w:szCs w:val="28"/>
+          <w:lang w:val="id-ID" w:eastAsia="en-US"/>
+        </w:rPr>
+        <w:t xml:space="preserve">, kurva </w:t>
+      </w:r>
+      <w:proofErr w:type="spellStart"/>
+      <w:r>
+        <w:rPr>
+          <w:i/>
+          <w:iCs/>
+          <w:sz w:val="24"/>
+          <w:szCs w:val="28"/>
+          <w:lang w:val="id-ID" w:eastAsia="en-US"/>
+        </w:rPr>
+        <w:t>spline</w:t>
+      </w:r>
+      <w:proofErr w:type="spellEnd"/>
+      <w:r>
+        <w:rPr>
+          <w:sz w:val="24"/>
+          <w:szCs w:val="28"/>
+          <w:lang w:val="id-ID" w:eastAsia="en-US"/>
+        </w:rPr>
+        <w:t xml:space="preserve">, dan/atau lingkaran. </w:t>
+      </w:r>
+      <w:proofErr w:type="spellStart"/>
+      <w:r>
+        <w:rPr>
+          <w:i/>
+          <w:iCs/>
+          <w:sz w:val="24"/>
+          <w:szCs w:val="28"/>
+          <w:lang w:val="id-ID" w:eastAsia="en-US"/>
+        </w:rPr>
+        <w:t>Shapes</w:t>
+      </w:r>
+      <w:proofErr w:type="spellEnd"/>
+      <w:r>
+        <w:rPr>
+          <w:i/>
+          <w:iCs/>
+          <w:sz w:val="24"/>
+          <w:szCs w:val="28"/>
+          <w:lang w:val="id-ID" w:eastAsia="en-US"/>
+        </w:rPr>
+        <w:t xml:space="preserve"> </w:t>
+      </w:r>
+      <w:r>
+        <w:rPr>
+          <w:sz w:val="24"/>
+          <w:szCs w:val="28"/>
+          <w:lang w:val="id-ID" w:eastAsia="en-US"/>
+        </w:rPr>
+        <w:t xml:space="preserve">dapat diubah menjadi volum 3D dengan memanfaatkan operasi tolak, sapu, dan rotasi. </w:t>
+      </w:r>
+      <w:proofErr w:type="spellStart"/>
+      <w:r>
+        <w:rPr>
+          <w:i/>
+          <w:iCs/>
+          <w:sz w:val="24"/>
+          <w:szCs w:val="28"/>
+          <w:lang w:val="id-ID" w:eastAsia="en-US"/>
+        </w:rPr>
+        <w:t>Shapes</w:t>
+      </w:r>
+      <w:proofErr w:type="spellEnd"/>
+      <w:r>
+        <w:rPr>
+          <w:i/>
+          <w:iCs/>
+          <w:sz w:val="24"/>
+          <w:szCs w:val="28"/>
+          <w:lang w:val="id-ID" w:eastAsia="en-US"/>
+        </w:rPr>
+        <w:t xml:space="preserve"> </w:t>
+      </w:r>
+      <w:r>
+        <w:rPr>
+          <w:sz w:val="24"/>
+          <w:szCs w:val="28"/>
+          <w:lang w:val="id-ID" w:eastAsia="en-US"/>
+        </w:rPr>
+        <w:t xml:space="preserve">juga dapat mengoperasikan operasi </w:t>
+      </w:r>
+      <w:proofErr w:type="spellStart"/>
+      <w:r>
+        <w:rPr>
+          <w:sz w:val="24"/>
+          <w:szCs w:val="28"/>
+          <w:lang w:val="id-ID" w:eastAsia="en-US"/>
+        </w:rPr>
+        <w:t>boolean</w:t>
+      </w:r>
+      <w:proofErr w:type="spellEnd"/>
+      <w:r>
+        <w:rPr>
+          <w:sz w:val="24"/>
+          <w:szCs w:val="28"/>
+          <w:lang w:val="id-ID" w:eastAsia="en-US"/>
+        </w:rPr>
+        <w:t xml:space="preserve"> seperti gabungan dan potongan</w:t>
+      </w:r>
+      <w:r>
+        <w:rPr>
+          <w:sz w:val="24"/>
+          <w:szCs w:val="28"/>
+          <w:lang w:val="id-ID" w:eastAsia="en-US"/>
+        </w:rPr>
+        <w:t xml:space="preserve"> </w:t>
+      </w:r>
+      <w:r>
+        <w:rPr>
+          <w:sz w:val="24"/>
+          <w:szCs w:val="28"/>
+          <w:lang w:val="id-ID" w:eastAsia="en-US"/>
+        </w:rPr>
+        <w:fldChar w:fldCharType="begin" w:fldLock="1"/>
+      </w:r>
+      <w:r>
+        <w:rPr>
+          <w:sz w:val="24"/>
+          <w:szCs w:val="28"/>
+          <w:lang w:val="id-ID" w:eastAsia="en-US"/>
+        </w:rPr>
+        <w:instrText>ADDIN CSL_CITATION {"citationItems":[{"id":"ITEM-1","itemData":{"DOI":"10.12688/f1000research.28224.1","ISSN":"1759796X","PMID":"33815763","abstract":"During the conceptual design process of fusion reactors it is useful to rapidly prototype different design concepts and assess their suitability against a range of high level requirements. Rapid prototyping allows the 'fail early' mantra of other fields to be applied to engineering design. Furthermore, the rapid generation of low fidelity analysis allows fast exploration of design space, which enables better decisions to be made during concept selection and the detailed design phase. The Paramak is an open-source tool that aims to provide automated parameter driven 3D CAD models for fusion reactor components and magnetic fusion reactors. The geometry produced is compatible with several analysis workflows and this allows iterative automated model building and analysis to help steer the design concept optimisation process. The Paramak uses CadQuery 2 to create the 3D CAD model. The Paramak framework is used to create a few example reactor configurations including: a spherical reactor, a regular large radius tokamak and a compact submersion tank reactor. Input parameters for the various reactors that the Paramak can generate generally fall into three categories: continuous ranges such as blanket thickness, integer ranges such as number of toroidal field coils and categorical parameters such as type of divertor. The Paramak facilitates parameter studies where users can investigate the impact of input design parameters on the reactor performance. The use of modern software practices allows the geometry to be continuously tested in analysis workflows to ensure it is fit for purpose. The generation of output metrics from input parameters lends itself to the use of data science and machine learning approaches in order to steer the design. The Paramak provides rapid construction of analysis ready CAD in a manner that allows the designer to save time when exploring the design space for design studies and facilitate automated generative design.","author":[{"dropping-particle":"","family":"Shimwell","given":"Jonathan","non-dropping-particle":"","parse-names":false,"suffix":""},{"dropping-particle":"","family":"Billingsley","given":"John","non-dropping-particle":"","parse-names":false,"suffix":""},{"dropping-particle":"","family":"Delaporte-Mathurin","given":"Rémi","non-dropping-particle":"","parse-names":false,"suffix":""},{"dropping-particle":"","family":"Morbey","given":"Declan","non-dropping-particle":"","parse-names":false,"suffix":""},{"dropping-particle":"","family":"Bluteau","given":"Matthew","non-dropping-particle":"","parse-names":false,"suffix":""},{"dropping-particle":"","family":"Shriwise","given":"Patrick","non-dropping-particle":"","parse-names":false,"suffix":""},{"dropping-particle":"","family":"Davis","given":"Andrew","non-dropping-particle":"","parse-names":false,"suffix":""}],"container-title":"F1000Research","id":"ITEM-1","issued":{"date-parts":[["2021"]]},"title":"The Paramak: Automated parametric geometry construction for fusion reactor designs.","type":"article-journal","volume":"10"},"uris":["http://www.mendeley.com/documents/?uuid=ea1b762a-7d86-4c2b-99a8-5056988042cb"]}],"mendeley":{"formattedCitation":"[9]","plainTextFormattedCitation":"[9]"},"properties":{"noteIndex":0},"schema":"https://github.com/citation-style-language/schema/raw/master/csl-citation.json"}</w:instrText>
+      </w:r>
+      <w:r>
+        <w:rPr>
+          <w:sz w:val="24"/>
+          <w:szCs w:val="28"/>
+          <w:lang w:val="id-ID" w:eastAsia="en-US"/>
+        </w:rPr>
+        <w:fldChar w:fldCharType="separate"/>
+      </w:r>
+      <w:r>
+        <w:rPr>
+          <w:noProof/>
+          <w:sz w:val="24"/>
+          <w:szCs w:val="28"/>
+          <w:lang w:val="id-ID" w:eastAsia="en-US"/>
+        </w:rPr>
+        <w:t>[9]</w:t>
+      </w:r>
+      <w:r>
+        <w:rPr>
+          <w:sz w:val="24"/>
+          <w:szCs w:val="28"/>
+          <w:lang w:val="id-ID" w:eastAsia="en-US"/>
+        </w:rPr>
+        <w:fldChar w:fldCharType="end"/>
+      </w:r>
+      <w:r>
+        <w:rPr>
+          <w:sz w:val="24"/>
+          <w:szCs w:val="28"/>
+          <w:lang w:val="id-ID" w:eastAsia="en-US"/>
+        </w:rPr>
+        <w:t>.</w:t>
+      </w:r>
+    </w:p>
+    <w:p>
+      <w:pPr>
+        <w:rPr>
+          <w:sz w:val="24"/>
+          <w:szCs w:val="28"/>
+          <w:lang w:val="id-ID" w:eastAsia="en-US"/>
+        </w:rPr>
+      </w:pPr>
+      <w:r>
+        <w:rPr>
+          <w:sz w:val="24"/>
+          <w:szCs w:val="28"/>
           <w:lang w:val="id-ID" w:eastAsia="en-US"/>
         </w:rPr>
         <w:tab/>
@@ -16242,7 +16900,6 @@
         <w:rPr>
           <w:sz w:val="24"/>
         </w:rPr>
-        <w:lastRenderedPageBreak/>
         <w:t xml:space="preserve">III.6.2 </w:t>
       </w:r>
       <w:proofErr w:type="spellStart"/>
@@ -16733,14 +17390,75 @@
     </w:p>
     <w:p>
       <w:pPr>
-        <w:rPr>
+        <w:widowControl w:val="0"/>
+        <w:autoSpaceDE w:val="0"/>
+        <w:autoSpaceDN w:val="0"/>
+        <w:adjustRightInd w:val="0"/>
+        <w:ind w:left="640" w:hanging="640"/>
+        <w:rPr>
+          <w:noProof/>
           <w:sz w:val="24"/>
         </w:rPr>
       </w:pPr>
       <w:r>
         <w:rPr>
-          <w:sz w:val="24"/>
-        </w:rPr>
+          <w:noProof/>
+          <w:sz w:val="24"/>
+        </w:rPr>
+        <w:t>[9]</w:t>
+      </w:r>
+      <w:r>
+        <w:rPr>
+          <w:noProof/>
+          <w:sz w:val="24"/>
+        </w:rPr>
+        <w:tab/>
+        <w:t xml:space="preserve">J. Shimwell </w:t>
+      </w:r>
+      <w:r>
+        <w:rPr>
+          <w:i/>
+          <w:iCs/>
+          <w:noProof/>
+          <w:sz w:val="24"/>
+        </w:rPr>
+        <w:t>et al.</w:t>
+      </w:r>
+      <w:r>
+        <w:rPr>
+          <w:noProof/>
+          <w:sz w:val="24"/>
+        </w:rPr>
+        <w:t xml:space="preserve">, “The Paramak: Automated parametric geometry construction for fusion reactor designs.,” </w:t>
+      </w:r>
+      <w:r>
+        <w:rPr>
+          <w:i/>
+          <w:iCs/>
+          <w:noProof/>
+          <w:sz w:val="24"/>
+        </w:rPr>
+        <w:t>F1000Research</w:t>
+      </w:r>
+      <w:r>
+        <w:rPr>
+          <w:noProof/>
+          <w:sz w:val="24"/>
+        </w:rPr>
+        <w:t>, vol. 10, 2021, doi: 10.12688/f1000research.28224.1.</w:t>
+      </w:r>
+    </w:p>
+    <w:p>
+      <w:pPr>
+        <w:rPr>
+          <w:sz w:val="24"/>
+        </w:rPr>
+      </w:pPr>
+      <w:r>
+        <w:rPr>
+          <w:sz w:val="24"/>
+        </w:rPr>
+        <w:lastRenderedPageBreak/>
         <w:fldChar w:fldCharType="end"/>
       </w:r>
     </w:p>

</xml_diff>

<commit_message>
Finish Dasar Teori and Update Pelaksanaan Penelitian
</commit_message>
<xml_diff>
--- a/thesis/Tugas_Akhir/3 Draft Dasar Teori.docx
+++ b/thesis/Tugas_Akhir/3 Draft Dasar Teori.docx
@@ -15584,13 +15584,7 @@
         <w:rPr>
           <w:lang w:val="id-ID"/>
         </w:rPr>
-        <w:t>,</w:t>
-      </w:r>
-      <w:r>
-        <w:rPr>
-          <w:lang w:val="id-ID"/>
-        </w:rPr>
-        <w:t xml:space="preserve"> </w:t>
+        <w:t xml:space="preserve">, </w:t>
       </w:r>
       <w:r>
         <w:rPr>
@@ -15793,6 +15787,7 @@
       </w:pPr>
       <w:r>
         <w:rPr>
+          <w:noProof/>
           <w:lang w:val="id-ID"/>
         </w:rPr>
         <w:drawing>
@@ -15923,6 +15918,7 @@
       </w:pPr>
       <w:r>
         <w:rPr>
+          <w:noProof/>
           <w:lang w:val="id-ID"/>
         </w:rPr>
         <w:lastRenderedPageBreak/>
@@ -16931,10 +16927,41 @@
           <w:szCs w:val="28"/>
           <w:lang w:val="id-ID" w:eastAsia="id-ID"/>
         </w:rPr>
-        <w:t>(ANN),</w:t>
-      </w:r>
-      <w:r>
-        <w:rPr>
+        <w:t xml:space="preserve">(ANN), </w:t>
+      </w:r>
+      <w:proofErr w:type="spellStart"/>
+      <w:r>
+        <w:rPr>
+          <w:i/>
+          <w:iCs/>
+          <w:szCs w:val="28"/>
+          <w:lang w:val="id-ID" w:eastAsia="id-ID"/>
+        </w:rPr>
+        <w:t>Clustering</w:t>
+      </w:r>
+      <w:proofErr w:type="spellEnd"/>
+      <w:r>
+        <w:rPr>
+          <w:szCs w:val="28"/>
+          <w:lang w:val="id-ID" w:eastAsia="id-ID"/>
+        </w:rPr>
+        <w:t xml:space="preserve">, </w:t>
+      </w:r>
+      <w:proofErr w:type="spellStart"/>
+      <w:r>
+        <w:rPr>
+          <w:i/>
+          <w:iCs/>
+          <w:szCs w:val="28"/>
+          <w:lang w:val="id-ID" w:eastAsia="id-ID"/>
+        </w:rPr>
+        <w:t>Decision</w:t>
+      </w:r>
+      <w:proofErr w:type="spellEnd"/>
+      <w:r>
+        <w:rPr>
+          <w:i/>
+          <w:iCs/>
           <w:szCs w:val="28"/>
           <w:lang w:val="id-ID" w:eastAsia="id-ID"/>
         </w:rPr>
@@ -16948,7 +16975,7 @@
           <w:szCs w:val="28"/>
           <w:lang w:val="id-ID" w:eastAsia="id-ID"/>
         </w:rPr>
-        <w:t>Clustering</w:t>
+        <w:t>Trees</w:t>
       </w:r>
       <w:proofErr w:type="spellEnd"/>
       <w:r>
@@ -16973,7 +17000,7 @@
           <w:szCs w:val="28"/>
           <w:lang w:val="id-ID" w:eastAsia="id-ID"/>
         </w:rPr>
-        <w:t>Decision</w:t>
+        <w:t>Gradient</w:t>
       </w:r>
       <w:proofErr w:type="spellEnd"/>
       <w:r>
@@ -16993,7 +17020,7 @@
           <w:szCs w:val="28"/>
           <w:lang w:val="id-ID" w:eastAsia="id-ID"/>
         </w:rPr>
-        <w:t>Trees</w:t>
+        <w:t>Boosting</w:t>
       </w:r>
       <w:proofErr w:type="spellEnd"/>
       <w:r>
@@ -17018,6 +17045,123 @@
           <w:szCs w:val="28"/>
           <w:lang w:val="id-ID" w:eastAsia="id-ID"/>
         </w:rPr>
+        <w:t>Naive</w:t>
+      </w:r>
+      <w:proofErr w:type="spellEnd"/>
+      <w:r>
+        <w:rPr>
+          <w:i/>
+          <w:iCs/>
+          <w:szCs w:val="28"/>
+          <w:lang w:val="id-ID" w:eastAsia="id-ID"/>
+        </w:rPr>
+        <w:t xml:space="preserve"> </w:t>
+      </w:r>
+      <w:proofErr w:type="spellStart"/>
+      <w:r>
+        <w:rPr>
+          <w:i/>
+          <w:iCs/>
+          <w:szCs w:val="28"/>
+          <w:lang w:val="id-ID" w:eastAsia="id-ID"/>
+        </w:rPr>
+        <w:t>Bayes</w:t>
+      </w:r>
+      <w:r>
+        <w:rPr>
+          <w:szCs w:val="28"/>
+          <w:lang w:val="id-ID" w:eastAsia="id-ID"/>
+        </w:rPr>
+        <w:t>¸dan</w:t>
+      </w:r>
+      <w:proofErr w:type="spellEnd"/>
+      <w:r>
+        <w:rPr>
+          <w:szCs w:val="28"/>
+          <w:lang w:val="id-ID" w:eastAsia="id-ID"/>
+        </w:rPr>
+        <w:t xml:space="preserve"> </w:t>
+      </w:r>
+      <w:proofErr w:type="spellStart"/>
+      <w:r>
+        <w:rPr>
+          <w:i/>
+          <w:iCs/>
+          <w:szCs w:val="28"/>
+          <w:lang w:val="id-ID" w:eastAsia="id-ID"/>
+        </w:rPr>
+        <w:t>Support</w:t>
+      </w:r>
+      <w:proofErr w:type="spellEnd"/>
+      <w:r>
+        <w:rPr>
+          <w:i/>
+          <w:iCs/>
+          <w:szCs w:val="28"/>
+          <w:lang w:val="id-ID" w:eastAsia="id-ID"/>
+        </w:rPr>
+        <w:t xml:space="preserve"> </w:t>
+      </w:r>
+      <w:proofErr w:type="spellStart"/>
+      <w:r>
+        <w:rPr>
+          <w:i/>
+          <w:iCs/>
+          <w:szCs w:val="28"/>
+          <w:lang w:val="id-ID" w:eastAsia="id-ID"/>
+        </w:rPr>
+        <w:t>Vector</w:t>
+      </w:r>
+      <w:proofErr w:type="spellEnd"/>
+      <w:r>
+        <w:rPr>
+          <w:i/>
+          <w:iCs/>
+          <w:szCs w:val="28"/>
+          <w:lang w:val="id-ID" w:eastAsia="id-ID"/>
+        </w:rPr>
+        <w:t xml:space="preserve"> </w:t>
+      </w:r>
+      <w:proofErr w:type="spellStart"/>
+      <w:r>
+        <w:rPr>
+          <w:i/>
+          <w:iCs/>
+          <w:szCs w:val="28"/>
+          <w:lang w:val="id-ID" w:eastAsia="id-ID"/>
+        </w:rPr>
+        <w:t>Machine</w:t>
+      </w:r>
+      <w:proofErr w:type="spellEnd"/>
+      <w:r>
+        <w:rPr>
+          <w:szCs w:val="28"/>
+          <w:lang w:val="id-ID" w:eastAsia="id-ID"/>
+        </w:rPr>
+        <w:t xml:space="preserve"> (SVM)</w:t>
+      </w:r>
+      <w:r>
+        <w:rPr>
+          <w:szCs w:val="28"/>
+          <w:lang w:val="id-ID" w:eastAsia="id-ID"/>
+        </w:rPr>
+        <w:t xml:space="preserve">. </w:t>
+      </w:r>
+      <w:r>
+        <w:rPr>
+          <w:szCs w:val="28"/>
+          <w:lang w:val="id-ID" w:eastAsia="id-ID"/>
+        </w:rPr>
+        <w:t xml:space="preserve">Salah satu model pembelajaran mesin yang cukup banyak digunakan di industri adalah </w:t>
+      </w:r>
+      <w:proofErr w:type="spellStart"/>
+      <w:r>
+        <w:rPr>
+          <w:i/>
+          <w:iCs/>
+          <w:szCs w:val="28"/>
+          <w:lang w:val="id-ID" w:eastAsia="id-ID"/>
+        </w:rPr>
         <w:t>Gradient</w:t>
       </w:r>
       <w:proofErr w:type="spellEnd"/>
@@ -17046,10 +17190,23 @@
           <w:szCs w:val="28"/>
           <w:lang w:val="id-ID" w:eastAsia="id-ID"/>
         </w:rPr>
-        <w:t>,</w:t>
-      </w:r>
-      <w:r>
-        <w:rPr>
+        <w:t xml:space="preserve">. </w:t>
+      </w:r>
+      <w:proofErr w:type="spellStart"/>
+      <w:r>
+        <w:rPr>
+          <w:i/>
+          <w:iCs/>
+          <w:szCs w:val="28"/>
+          <w:lang w:val="id-ID" w:eastAsia="id-ID"/>
+        </w:rPr>
+        <w:t>Gradient</w:t>
+      </w:r>
+      <w:proofErr w:type="spellEnd"/>
+      <w:r>
+        <w:rPr>
+          <w:i/>
+          <w:iCs/>
           <w:szCs w:val="28"/>
           <w:lang w:val="id-ID" w:eastAsia="id-ID"/>
         </w:rPr>
@@ -17063,7 +17220,7 @@
           <w:szCs w:val="28"/>
           <w:lang w:val="id-ID" w:eastAsia="id-ID"/>
         </w:rPr>
-        <w:t>Naive</w:t>
+        <w:t>Boosting</w:t>
       </w:r>
       <w:proofErr w:type="spellEnd"/>
       <w:r>
@@ -17075,26 +17232,28 @@
         </w:rPr>
         <w:t xml:space="preserve"> </w:t>
       </w:r>
-      <w:proofErr w:type="spellStart"/>
-      <w:r>
-        <w:rPr>
-          <w:i/>
-          <w:iCs/>
-          <w:szCs w:val="28"/>
-          <w:lang w:val="id-ID" w:eastAsia="id-ID"/>
-        </w:rPr>
-        <w:t>Bayes</w:t>
-      </w:r>
-      <w:r>
-        <w:rPr>
-          <w:szCs w:val="28"/>
-          <w:lang w:val="id-ID" w:eastAsia="id-ID"/>
-        </w:rPr>
-        <w:t>¸dan</w:t>
-      </w:r>
-      <w:proofErr w:type="spellEnd"/>
-      <w:r>
-        <w:rPr>
+      <w:r>
+        <w:rPr>
+          <w:szCs w:val="28"/>
+          <w:lang w:val="id-ID" w:eastAsia="id-ID"/>
+        </w:rPr>
+        <w:t xml:space="preserve">adalah model pembelajaran mesin yang mampu memproduksi gabungan dari berbagai model pembelajaran mesin lemah, seperti </w:t>
+      </w:r>
+      <w:proofErr w:type="spellStart"/>
+      <w:r>
+        <w:rPr>
+          <w:i/>
+          <w:iCs/>
+          <w:szCs w:val="28"/>
+          <w:lang w:val="id-ID" w:eastAsia="id-ID"/>
+        </w:rPr>
+        <w:t>decision</w:t>
+      </w:r>
+      <w:proofErr w:type="spellEnd"/>
+      <w:r>
+        <w:rPr>
+          <w:i/>
+          <w:iCs/>
           <w:szCs w:val="28"/>
           <w:lang w:val="id-ID" w:eastAsia="id-ID"/>
         </w:rPr>
@@ -17108,7 +17267,32 @@
           <w:szCs w:val="28"/>
           <w:lang w:val="id-ID" w:eastAsia="id-ID"/>
         </w:rPr>
-        <w:t>Support</w:t>
+        <w:t>trees</w:t>
+      </w:r>
+      <w:proofErr w:type="spellEnd"/>
+      <w:r>
+        <w:rPr>
+          <w:szCs w:val="28"/>
+          <w:lang w:val="id-ID" w:eastAsia="id-ID"/>
+        </w:rPr>
+        <w:t xml:space="preserve">. Penambahan model pembelajaran mesin dilakukan bertahap tanpa mengubah kondisi model sebelumnya, </w:t>
+      </w:r>
+      <w:r>
+        <w:rPr>
+          <w:szCs w:val="28"/>
+          <w:lang w:val="id-ID" w:eastAsia="id-ID"/>
+        </w:rPr>
+        <w:t xml:space="preserve">proses ini disebut </w:t>
+      </w:r>
+      <w:proofErr w:type="spellStart"/>
+      <w:r>
+        <w:rPr>
+          <w:i/>
+          <w:iCs/>
+          <w:szCs w:val="28"/>
+          <w:lang w:val="id-ID" w:eastAsia="id-ID"/>
+        </w:rPr>
+        <w:t>stage-wise</w:t>
       </w:r>
       <w:proofErr w:type="spellEnd"/>
       <w:r>
@@ -17128,7 +17312,25 @@
           <w:szCs w:val="28"/>
           <w:lang w:val="id-ID" w:eastAsia="id-ID"/>
         </w:rPr>
-        <w:t>Vector</w:t>
+        <w:t>additive</w:t>
+      </w:r>
+      <w:proofErr w:type="spellEnd"/>
+      <w:r>
+        <w:rPr>
+          <w:szCs w:val="28"/>
+          <w:lang w:val="id-ID" w:eastAsia="id-ID"/>
+        </w:rPr>
+        <w:t xml:space="preserve">. Pada setiap penambahan model pembelajaran mesin akan diikuti penilaian parameter yang disebut </w:t>
+      </w:r>
+      <w:proofErr w:type="spellStart"/>
+      <w:r>
+        <w:rPr>
+          <w:i/>
+          <w:iCs/>
+          <w:szCs w:val="28"/>
+          <w:lang w:val="id-ID" w:eastAsia="id-ID"/>
+        </w:rPr>
+        <w:t>loss</w:t>
       </w:r>
       <w:proofErr w:type="spellEnd"/>
       <w:r>
@@ -17148,197 +17350,15 @@
           <w:szCs w:val="28"/>
           <w:lang w:val="id-ID" w:eastAsia="id-ID"/>
         </w:rPr>
-        <w:t>Machine</w:t>
-      </w:r>
-      <w:proofErr w:type="spellEnd"/>
-      <w:r>
-        <w:rPr>
-          <w:szCs w:val="28"/>
-          <w:lang w:val="id-ID" w:eastAsia="id-ID"/>
-        </w:rPr>
-        <w:t xml:space="preserve"> (SVM)</w:t>
-      </w:r>
-      <w:r>
-        <w:rPr>
-          <w:szCs w:val="28"/>
-          <w:lang w:val="id-ID" w:eastAsia="id-ID"/>
-        </w:rPr>
-        <w:t xml:space="preserve">. </w:t>
-      </w:r>
-      <w:r>
-        <w:rPr>
-          <w:szCs w:val="28"/>
-          <w:lang w:val="id-ID" w:eastAsia="id-ID"/>
-        </w:rPr>
-        <w:t xml:space="preserve">Salah satu model pembelajaran mesin yang cukup banyak digunakan di industri adalah </w:t>
-      </w:r>
-      <w:proofErr w:type="spellStart"/>
-      <w:r>
-        <w:rPr>
-          <w:i/>
-          <w:iCs/>
-          <w:szCs w:val="28"/>
-          <w:lang w:val="id-ID" w:eastAsia="id-ID"/>
-        </w:rPr>
-        <w:t>Gradient</w:t>
-      </w:r>
-      <w:proofErr w:type="spellEnd"/>
-      <w:r>
-        <w:rPr>
-          <w:i/>
-          <w:iCs/>
-          <w:szCs w:val="28"/>
-          <w:lang w:val="id-ID" w:eastAsia="id-ID"/>
-        </w:rPr>
-        <w:t xml:space="preserve"> </w:t>
-      </w:r>
-      <w:proofErr w:type="spellStart"/>
-      <w:r>
-        <w:rPr>
-          <w:i/>
-          <w:iCs/>
-          <w:szCs w:val="28"/>
-          <w:lang w:val="id-ID" w:eastAsia="id-ID"/>
-        </w:rPr>
-        <w:t>Boosting</w:t>
-      </w:r>
-      <w:proofErr w:type="spellEnd"/>
-      <w:r>
-        <w:rPr>
-          <w:szCs w:val="28"/>
-          <w:lang w:val="id-ID" w:eastAsia="id-ID"/>
-        </w:rPr>
-        <w:t xml:space="preserve">. </w:t>
-      </w:r>
-      <w:proofErr w:type="spellStart"/>
-      <w:r>
-        <w:rPr>
-          <w:i/>
-          <w:iCs/>
-          <w:szCs w:val="28"/>
-          <w:lang w:val="id-ID" w:eastAsia="id-ID"/>
-        </w:rPr>
-        <w:t>Gradient</w:t>
-      </w:r>
-      <w:proofErr w:type="spellEnd"/>
-      <w:r>
-        <w:rPr>
-          <w:i/>
-          <w:iCs/>
-          <w:szCs w:val="28"/>
-          <w:lang w:val="id-ID" w:eastAsia="id-ID"/>
-        </w:rPr>
-        <w:t xml:space="preserve"> </w:t>
-      </w:r>
-      <w:proofErr w:type="spellStart"/>
-      <w:r>
-        <w:rPr>
-          <w:i/>
-          <w:iCs/>
-          <w:szCs w:val="28"/>
-          <w:lang w:val="id-ID" w:eastAsia="id-ID"/>
-        </w:rPr>
-        <w:t>Boosting</w:t>
-      </w:r>
-      <w:proofErr w:type="spellEnd"/>
-      <w:r>
-        <w:rPr>
-          <w:i/>
-          <w:iCs/>
-          <w:szCs w:val="28"/>
-          <w:lang w:val="id-ID" w:eastAsia="id-ID"/>
-        </w:rPr>
-        <w:t xml:space="preserve"> </w:t>
-      </w:r>
-      <w:r>
-        <w:rPr>
-          <w:szCs w:val="28"/>
-          <w:lang w:val="id-ID" w:eastAsia="id-ID"/>
-        </w:rPr>
-        <w:t xml:space="preserve">adalah model pembelajaran mesin yang mampu memproduksi gabungan dari berbagai model pembelajaran mesin lemah, seperti </w:t>
-      </w:r>
-      <w:proofErr w:type="spellStart"/>
-      <w:r>
-        <w:rPr>
-          <w:i/>
-          <w:iCs/>
-          <w:szCs w:val="28"/>
-          <w:lang w:val="id-ID" w:eastAsia="id-ID"/>
-        </w:rPr>
-        <w:t>decision</w:t>
-      </w:r>
-      <w:proofErr w:type="spellEnd"/>
-      <w:r>
-        <w:rPr>
-          <w:i/>
-          <w:iCs/>
-          <w:szCs w:val="28"/>
-          <w:lang w:val="id-ID" w:eastAsia="id-ID"/>
-        </w:rPr>
-        <w:t xml:space="preserve"> </w:t>
-      </w:r>
-      <w:proofErr w:type="spellStart"/>
-      <w:r>
-        <w:rPr>
-          <w:i/>
-          <w:iCs/>
-          <w:szCs w:val="28"/>
-          <w:lang w:val="id-ID" w:eastAsia="id-ID"/>
-        </w:rPr>
-        <w:t>trees</w:t>
-      </w:r>
-      <w:proofErr w:type="spellEnd"/>
-      <w:r>
-        <w:rPr>
-          <w:szCs w:val="28"/>
-          <w:lang w:val="id-ID" w:eastAsia="id-ID"/>
-        </w:rPr>
-        <w:t xml:space="preserve">. Penambahan model pembelajaran mesin dilakukan bertahap tanpa mengubah kondisi model sebelumnya, </w:t>
-      </w:r>
-      <w:r>
-        <w:rPr>
-          <w:szCs w:val="28"/>
-          <w:lang w:val="id-ID" w:eastAsia="id-ID"/>
-        </w:rPr>
-        <w:t xml:space="preserve">proses ini disebut </w:t>
-      </w:r>
-      <w:proofErr w:type="spellStart"/>
-      <w:r>
-        <w:rPr>
-          <w:i/>
-          <w:iCs/>
-          <w:szCs w:val="28"/>
-          <w:lang w:val="id-ID" w:eastAsia="id-ID"/>
-        </w:rPr>
-        <w:t>stage-wise</w:t>
-      </w:r>
-      <w:proofErr w:type="spellEnd"/>
-      <w:r>
-        <w:rPr>
-          <w:i/>
-          <w:iCs/>
-          <w:szCs w:val="28"/>
-          <w:lang w:val="id-ID" w:eastAsia="id-ID"/>
-        </w:rPr>
-        <w:t xml:space="preserve"> </w:t>
-      </w:r>
-      <w:proofErr w:type="spellStart"/>
-      <w:r>
-        <w:rPr>
-          <w:i/>
-          <w:iCs/>
-          <w:szCs w:val="28"/>
-          <w:lang w:val="id-ID" w:eastAsia="id-ID"/>
-        </w:rPr>
-        <w:t>additive</w:t>
-      </w:r>
-      <w:proofErr w:type="spellEnd"/>
-      <w:r>
-        <w:rPr>
-          <w:szCs w:val="28"/>
-          <w:lang w:val="id-ID" w:eastAsia="id-ID"/>
-        </w:rPr>
-        <w:t xml:space="preserve">. Pada setiap penambahan model pembelajaran mesin akan diikuti penilaian parameter yang disebut </w:t>
+        <w:t>function</w:t>
+      </w:r>
+      <w:proofErr w:type="spellEnd"/>
+      <w:r>
+        <w:rPr>
+          <w:szCs w:val="28"/>
+          <w:lang w:val="id-ID" w:eastAsia="id-ID"/>
+        </w:rPr>
+        <w:t xml:space="preserve">. Model yang baik akan menghasilkan nilai </w:t>
       </w:r>
       <w:proofErr w:type="spellStart"/>
       <w:r>
@@ -17353,44 +17373,6 @@
       <w:proofErr w:type="spellEnd"/>
       <w:r>
         <w:rPr>
-          <w:i/>
-          <w:iCs/>
-          <w:szCs w:val="28"/>
-          <w:lang w:val="id-ID" w:eastAsia="id-ID"/>
-        </w:rPr>
-        <w:t xml:space="preserve"> </w:t>
-      </w:r>
-      <w:proofErr w:type="spellStart"/>
-      <w:r>
-        <w:rPr>
-          <w:i/>
-          <w:iCs/>
-          <w:szCs w:val="28"/>
-          <w:lang w:val="id-ID" w:eastAsia="id-ID"/>
-        </w:rPr>
-        <w:t>function</w:t>
-      </w:r>
-      <w:proofErr w:type="spellEnd"/>
-      <w:r>
-        <w:rPr>
-          <w:szCs w:val="28"/>
-          <w:lang w:val="id-ID" w:eastAsia="id-ID"/>
-        </w:rPr>
-        <w:t xml:space="preserve">. Model yang baik akan menghasilkan nilai </w:t>
-      </w:r>
-      <w:proofErr w:type="spellStart"/>
-      <w:r>
-        <w:rPr>
-          <w:i/>
-          <w:iCs/>
-          <w:szCs w:val="28"/>
-          <w:lang w:val="id-ID" w:eastAsia="id-ID"/>
-        </w:rPr>
-        <w:t>loss</w:t>
-      </w:r>
-      <w:proofErr w:type="spellEnd"/>
-      <w:r>
-        <w:rPr>
           <w:szCs w:val="28"/>
           <w:lang w:val="id-ID" w:eastAsia="id-ID"/>
         </w:rPr>
@@ -17408,7 +17390,7 @@
           <w:szCs w:val="28"/>
           <w:lang w:val="id-ID" w:eastAsia="id-ID"/>
         </w:rPr>
-        <w:instrText>ADDIN CSL_CITATION {"citationItems":[{"id":"ITEM-1","itemData":{"URL":"https://machinelearningmastery.com/gentle-introduction-xgboost-applied-machine-learning/","abstract":"XGBoost is an algorithm that has recently been dominating applied machine learning and Kaggle competitions for structured or tabular data. XGBoost is an implementation of gradient boosted decision trees designed for speed and performance. In this post you will discover XGBoost and get a gentle introduction to what is, where it came from and how you can learn more.","accessed":{"date-parts":[["2021","9","5"]]},"author":[{"dropping-particle":"","family":"Brownlee","given":"Jason","non-dropping-particle":"","parse-names":false,"suffix":""}],"container-title":"Machine Learning Mastery Pty. Ltd","id":"ITEM-1","issued":{"date-parts":[["2021"]]},"title":"A Gentle Introduction to XGBoost for Applied Machine Learning","type":"webpage"},"uris":["http://www.mendeley.com/documents/?uuid=677ec276-baf2-466f-8a84-7fba49742666"]}],"mendeley":{"formattedCitation":"[15]","plainTextFormattedCitation":"[15]"},"properties":{"noteIndex":0},"schema":"https://github.com/citation-style-language/schema/raw/master/csl-citation.json"}</w:instrText>
+        <w:instrText>ADDIN CSL_CITATION {"citationItems":[{"id":"ITEM-1","itemData":{"URL":"https://machinelearningmastery.com/gentle-introduction-xgboost-applied-machine-learning/","abstract":"XGBoost is an algorithm that has recently been dominating applied machine learning and Kaggle competitions for structured or tabular data. XGBoost is an implementation of gradient boosted decision trees designed for speed and performance. In this post you will discover XGBoost and get a gentle introduction to what is, where it came from and how you can learn more.","accessed":{"date-parts":[["2021","9","5"]]},"author":[{"dropping-particle":"","family":"Brownlee","given":"Jason","non-dropping-particle":"","parse-names":false,"suffix":""}],"container-title":"Machine Learning Mastery Pty. Ltd","id":"ITEM-1","issued":{"date-parts":[["2021"]]},"title":"A Gentle Introduction to XGBoost for Applied Machine Learning","type":"webpage"},"uris":["http://www.mendeley.com/documents/?uuid=677ec276-baf2-466f-8a84-7fba49742666"]}],"mendeley":{"formattedCitation":"[15]","plainTextFormattedCitation":"[15]","previouslyFormattedCitation":"[15]"},"properties":{"noteIndex":0},"schema":"https://github.com/citation-style-language/schema/raw/master/csl-citation.json"}</w:instrText>
       </w:r>
       <w:r>
         <w:rPr>
@@ -17443,7 +17425,7 @@
     <w:p>
       <w:pPr>
         <w:rPr>
-          <w:lang w:val="id-ID" w:eastAsia="id-ID"/>
+          <w:lang w:val="id-ID"/>
         </w:rPr>
       </w:pPr>
       <w:r>
@@ -17617,7 +17599,233 @@
         <w:rPr>
           <w:lang w:val="id-ID"/>
         </w:rPr>
-        <w:t xml:space="preserve"> yang didesain untuk memiliki efisiensi tinggi, fleksibel dan portabel. </w:t>
+        <w:t xml:space="preserve"> yang didesain efisiensi tinggi, fleksibel dan portabel</w:t>
+      </w:r>
+      <w:r>
+        <w:t xml:space="preserve"> </w:t>
+      </w:r>
+      <w:r>
+        <w:fldChar w:fldCharType="begin" w:fldLock="1"/>
+      </w:r>
+      <w:r>
+        <w:instrText>ADDIN CSL_CITATION {"citationItems":[{"id":"ITEM-1","itemData":{"URL":"https://xgboost.readthedocs.io/en/latest/","accessed":{"date-parts":[["2021","9","6"]]},"author":[{"dropping-particle":"","family":"XGBoost Developers","given":"","non-dropping-particle":"","parse-names":false,"suffix":""}],"container-title":"XGBoost Documentation","id":"ITEM-1","issued":{"date-parts":[["2021"]]},"title":"XGBoost Documentation","type":"webpage"},"uris":["http://www.mendeley.com/documents/?uuid=39b30dce-ad4b-4184-bf3e-f207fe8cbd6d"]}],"mendeley":{"formattedCitation":"[16]","plainTextFormattedCitation":"[16]"},"properties":{"noteIndex":0},"schema":"https://github.com/citation-style-language/schema/raw/master/csl-citation.json"}</w:instrText>
+      </w:r>
+      <w:r>
+        <w:fldChar w:fldCharType="separate"/>
+      </w:r>
+      <w:r>
+        <w:rPr>
+          <w:noProof/>
+        </w:rPr>
+        <w:t>[16]</w:t>
+      </w:r>
+      <w:r>
+        <w:fldChar w:fldCharType="end"/>
+      </w:r>
+      <w:r>
+        <w:rPr>
+          <w:lang w:val="id-ID"/>
+        </w:rPr>
+        <w:t xml:space="preserve">. </w:t>
+      </w:r>
+      <w:proofErr w:type="spellStart"/>
+      <w:r>
+        <w:rPr>
+          <w:lang w:val="id-ID"/>
+        </w:rPr>
+        <w:t>XGBoost</w:t>
+      </w:r>
+      <w:proofErr w:type="spellEnd"/>
+      <w:r>
+        <w:rPr>
+          <w:lang w:val="id-ID"/>
+        </w:rPr>
+        <w:t xml:space="preserve"> pertama kali diciptakan oleh </w:t>
+      </w:r>
+      <w:proofErr w:type="spellStart"/>
+      <w:r>
+        <w:rPr>
+          <w:lang w:val="id-ID"/>
+        </w:rPr>
+        <w:t>Tianqi</w:t>
+      </w:r>
+      <w:proofErr w:type="spellEnd"/>
+      <w:r>
+        <w:rPr>
+          <w:lang w:val="id-ID"/>
+        </w:rPr>
+        <w:t xml:space="preserve"> Chen dan sekarang berada di bawah naungan </w:t>
+      </w:r>
+      <w:proofErr w:type="spellStart"/>
+      <w:r>
+        <w:rPr>
+          <w:i/>
+          <w:iCs/>
+          <w:lang w:val="id-ID"/>
+        </w:rPr>
+        <w:t>Distributed</w:t>
+      </w:r>
+      <w:proofErr w:type="spellEnd"/>
+      <w:r>
+        <w:rPr>
+          <w:i/>
+          <w:iCs/>
+          <w:lang w:val="id-ID"/>
+        </w:rPr>
+        <w:t xml:space="preserve"> </w:t>
+      </w:r>
+      <w:proofErr w:type="spellStart"/>
+      <w:r>
+        <w:rPr>
+          <w:i/>
+          <w:iCs/>
+          <w:lang w:val="id-ID"/>
+        </w:rPr>
+        <w:t>Machine</w:t>
+      </w:r>
+      <w:proofErr w:type="spellEnd"/>
+      <w:r>
+        <w:rPr>
+          <w:i/>
+          <w:iCs/>
+          <w:lang w:val="id-ID"/>
+        </w:rPr>
+        <w:t xml:space="preserve"> </w:t>
+      </w:r>
+      <w:proofErr w:type="spellStart"/>
+      <w:r>
+        <w:rPr>
+          <w:i/>
+          <w:iCs/>
+          <w:lang w:val="id-ID"/>
+        </w:rPr>
+        <w:t>Learning</w:t>
+      </w:r>
+      <w:proofErr w:type="spellEnd"/>
+      <w:r>
+        <w:rPr>
+          <w:i/>
+          <w:iCs/>
+          <w:lang w:val="id-ID"/>
+        </w:rPr>
+        <w:t xml:space="preserve"> </w:t>
+      </w:r>
+      <w:proofErr w:type="spellStart"/>
+      <w:r>
+        <w:rPr>
+          <w:i/>
+          <w:iCs/>
+          <w:lang w:val="id-ID"/>
+        </w:rPr>
+        <w:t>Community</w:t>
+      </w:r>
+      <w:proofErr w:type="spellEnd"/>
+      <w:r>
+        <w:rPr>
+          <w:lang w:val="id-ID"/>
+        </w:rPr>
+        <w:t xml:space="preserve">. Pustaka ini </w:t>
+      </w:r>
+      <w:r>
+        <w:rPr>
+          <w:lang w:val="id-ID"/>
+        </w:rPr>
+        <w:t xml:space="preserve">mampu menyelesaikan permasalahan klasifikasi, regresi, dan masalah pembelajaran mesin lainnya. </w:t>
+      </w:r>
+      <w:r>
+        <w:rPr>
+          <w:lang w:val="id-ID"/>
+        </w:rPr>
+        <w:t xml:space="preserve">mendukung antarmuka melalui </w:t>
+      </w:r>
+      <w:proofErr w:type="spellStart"/>
+      <w:r>
+        <w:rPr>
+          <w:i/>
+          <w:iCs/>
+          <w:lang w:val="id-ID"/>
+        </w:rPr>
+        <w:t>Command</w:t>
+      </w:r>
+      <w:proofErr w:type="spellEnd"/>
+      <w:r>
+        <w:rPr>
+          <w:i/>
+          <w:iCs/>
+          <w:lang w:val="id-ID"/>
+        </w:rPr>
+        <w:t xml:space="preserve"> Line </w:t>
+      </w:r>
+      <w:proofErr w:type="spellStart"/>
+      <w:r>
+        <w:rPr>
+          <w:i/>
+          <w:iCs/>
+          <w:lang w:val="id-ID"/>
+        </w:rPr>
+        <w:t>Interface</w:t>
+      </w:r>
+      <w:proofErr w:type="spellEnd"/>
+      <w:r>
+        <w:rPr>
+          <w:lang w:val="id-ID"/>
+        </w:rPr>
+        <w:t xml:space="preserve"> (CLI), C++, Python, R, Julia, dan Java</w:t>
+      </w:r>
+      <w:r>
+        <w:rPr>
+          <w:szCs w:val="28"/>
+          <w:lang w:val="id-ID" w:eastAsia="id-ID"/>
+        </w:rPr>
+        <w:t xml:space="preserve"> </w:t>
+      </w:r>
+      <w:r>
+        <w:rPr>
+          <w:szCs w:val="28"/>
+          <w:lang w:val="id-ID" w:eastAsia="id-ID"/>
+        </w:rPr>
+        <w:fldChar w:fldCharType="begin" w:fldLock="1"/>
+      </w:r>
+      <w:r>
+        <w:rPr>
+          <w:szCs w:val="28"/>
+          <w:lang w:val="id-ID" w:eastAsia="id-ID"/>
+        </w:rPr>
+        <w:instrText>ADDIN CSL_CITATION {"citationItems":[{"id":"ITEM-1","itemData":{"URL":"https://machinelearningmastery.com/gentle-introduction-xgboost-applied-machine-learning/","abstract":"XGBoost is an algorithm that has recently been dominating applied machine learning and Kaggle competitions for structured or tabular data. XGBoost is an implementation of gradient boosted decision trees designed for speed and performance. In this post you will discover XGBoost and get a gentle introduction to what is, where it came from and how you can learn more.","accessed":{"date-parts":[["2021","9","5"]]},"author":[{"dropping-particle":"","family":"Brownlee","given":"Jason","non-dropping-particle":"","parse-names":false,"suffix":""}],"container-title":"Machine Learning Mastery Pty. Ltd","id":"ITEM-1","issued":{"date-parts":[["2021"]]},"title":"A Gentle Introduction to XGBoost for Applied Machine Learning","type":"webpage"},"uris":["http://www.mendeley.com/documents/?uuid=677ec276-baf2-466f-8a84-7fba49742666"]}],"mendeley":{"formattedCitation":"[15]","plainTextFormattedCitation":"[15]","previouslyFormattedCitation":"[15]"},"properties":{"noteIndex":0},"schema":"https://github.com/citation-style-language/schema/raw/master/csl-citation.json"}</w:instrText>
+      </w:r>
+      <w:r>
+        <w:rPr>
+          <w:szCs w:val="28"/>
+          <w:lang w:val="id-ID" w:eastAsia="id-ID"/>
+        </w:rPr>
+        <w:fldChar w:fldCharType="separate"/>
+      </w:r>
+      <w:r>
+        <w:rPr>
+          <w:noProof/>
+          <w:szCs w:val="28"/>
+          <w:lang w:val="id-ID" w:eastAsia="id-ID"/>
+        </w:rPr>
+        <w:t>[15]</w:t>
+      </w:r>
+      <w:r>
+        <w:rPr>
+          <w:szCs w:val="28"/>
+          <w:lang w:val="id-ID" w:eastAsia="id-ID"/>
+        </w:rPr>
+        <w:fldChar w:fldCharType="end"/>
+      </w:r>
+      <w:r>
+        <w:rPr>
+          <w:lang w:val="id-ID"/>
+        </w:rPr>
+        <w:t>.</w:t>
+      </w:r>
+      <w:r>
+        <w:rPr>
+          <w:lang w:val="id-ID"/>
+        </w:rPr>
+        <w:t xml:space="preserve"> </w:t>
       </w:r>
     </w:p>
     <w:p>
@@ -17626,29 +17834,6 @@
           <w:lang w:val="id-ID" w:eastAsia="id-ID"/>
         </w:rPr>
       </w:pPr>
-      <w:hyperlink r:id="rId12" w:history="1">
-        <w:r>
-          <w:rPr>
-            <w:rStyle w:val="Hyperlink"/>
-            <w:lang w:val="id-ID" w:eastAsia="id-ID"/>
-          </w:rPr>
-          <w:t>https://machinelearning</w:t>
-        </w:r>
-        <w:r>
-          <w:rPr>
-            <w:rStyle w:val="Hyperlink"/>
-            <w:lang w:val="id-ID" w:eastAsia="id-ID"/>
-          </w:rPr>
-          <w:t>m</w:t>
-        </w:r>
-        <w:r>
-          <w:rPr>
-            <w:rStyle w:val="Hyperlink"/>
-            <w:lang w:val="id-ID" w:eastAsia="id-ID"/>
-          </w:rPr>
-          <w:t>astery.com/xgboost-for-regression/</w:t>
-        </w:r>
-      </w:hyperlink>
     </w:p>
     <w:p>
       <w:pPr>
@@ -17812,7 +17997,14 @@
         <w:rPr>
           <w:noProof/>
         </w:rPr>
-        <w:t>, 2019. https://wwwndc.jaea.go.jp/jendl/j40/j40.html.</w:t>
+        <w:t xml:space="preserve">, 2019. </w:t>
+      </w:r>
+      <w:r>
+        <w:rPr>
+          <w:noProof/>
+        </w:rPr>
+        <w:lastRenderedPageBreak/>
+        <w:t>https://wwwndc.jaea.go.jp/jendl/j40/j40.html.</w:t>
       </w:r>
     </w:p>
     <w:p>
@@ -17890,14 +18082,7 @@
         <w:rPr>
           <w:noProof/>
         </w:rPr>
-        <w:t xml:space="preserve">, 1st ed. </w:t>
-      </w:r>
-      <w:r>
-        <w:rPr>
-          <w:noProof/>
-        </w:rPr>
-        <w:lastRenderedPageBreak/>
-        <w:t>Amsterdam: Elsevier Ltd, 2007.</w:t>
+        <w:t>, 1st ed. Amsterdam: Elsevier Ltd, 2007.</w:t>
       </w:r>
     </w:p>
     <w:p>
@@ -18263,6 +18448,45 @@
           <w:noProof/>
         </w:rPr>
         <w:t>, 2021. https://machinelearningmastery.com/gentle-introduction-xgboost-applied-machine-learning/ (diakses Sep 05, 2021).</w:t>
+      </w:r>
+    </w:p>
+    <w:p>
+      <w:pPr>
+        <w:widowControl w:val="0"/>
+        <w:autoSpaceDE w:val="0"/>
+        <w:autoSpaceDN w:val="0"/>
+        <w:adjustRightInd w:val="0"/>
+        <w:ind w:left="640" w:hanging="640"/>
+        <w:rPr>
+          <w:noProof/>
+        </w:rPr>
+      </w:pPr>
+      <w:r>
+        <w:rPr>
+          <w:noProof/>
+        </w:rPr>
+        <w:t>[16]</w:t>
+      </w:r>
+      <w:r>
+        <w:rPr>
+          <w:noProof/>
+        </w:rPr>
+        <w:tab/>
+        <w:t xml:space="preserve">XGBoost Developers, “XGBoost Documentation,” </w:t>
+      </w:r>
+      <w:r>
+        <w:rPr>
+          <w:i/>
+          <w:iCs/>
+          <w:noProof/>
+        </w:rPr>
+        <w:t>XGBoost Documentation</w:t>
+      </w:r>
+      <w:r>
+        <w:rPr>
+          <w:noProof/>
+        </w:rPr>
+        <w:t>, 2021. https://xgboost.readthedocs.io/en/latest/ (diakses Sep 06, 2021).</w:t>
       </w:r>
     </w:p>
     <w:p>
@@ -18764,6 +18988,7 @@
   <w:style w:type="character" w:default="1" w:styleId="DefaultParagraphFont">
     <w:name w:val="Default Paragraph Font"/>
     <w:uiPriority w:val="1"/>
+    <w:semiHidden/>
     <w:unhideWhenUsed/>
   </w:style>
   <w:style w:type="table" w:default="1" w:styleId="TableNormal">

</xml_diff>